<commit_message>
fix: Add placeholders to DOCX template for report generation
</commit_message>
<xml_diff>
--- a/public/Gelişim Raporu Şablonu.docx
+++ b/public/Gelişim Raporu Şablonu.docx
@@ -1,10 +1,10 @@
 
 <file path=word/document.xml><?xml version="1.0" encoding="utf-8"?>
-<w:document xmlns:mc="http://schemas.openxmlformats.org/markup-compatibility/2006" xmlns:ve="http://schemas.openxmlformats.org/markup-compatibility/2006" xmlns:o="urn:schemas-microsoft-com:office:office" xmlns:r="http://schemas.openxmlformats.org/officeDocument/2006/relationships" xmlns:m="http://schemas.openxmlformats.org/officeDocument/2006/math" xmlns:v="urn:schemas-microsoft-com:vml" xmlns:wp="http://schemas.openxmlformats.org/drawingml/2006/wordprocessingDrawing" xmlns:w10="urn:schemas-microsoft-com:office:word" xmlns:w="http://schemas.openxmlformats.org/wordprocessingml/2006/main" xmlns:wne="http://schemas.microsoft.com/office/word/2006/wordml" xmlns:a="http://schemas.openxmlformats.org/drawingml/2006/main" xmlns:pic="http://schemas.openxmlformats.org/drawingml/2006/picture" xmlns:wpg="http://schemas.microsoft.com/office/word/2010/wordprocessingGroup" xmlns:wps="http://schemas.microsoft.com/office/word/2010/wordprocessingShape" xmlns:w14="http://schemas.microsoft.com/office/word/2010/wordml" mc:Ignorable="w14" xml:space="preserve">
+<w:document xmlns:wpc="http://schemas.microsoft.com/office/word/2010/wordprocessingCanvas" xmlns:cx="http://schemas.microsoft.com/office/drawing/2014/chartex" xmlns:cx1="http://schemas.microsoft.com/office/drawing/2015/9/8/chartex" xmlns:cx2="http://schemas.microsoft.com/office/drawing/2015/10/21/chartex" xmlns:cx3="http://schemas.microsoft.com/office/drawing/2016/5/9/chartex" xmlns:cx4="http://schemas.microsoft.com/office/drawing/2016/5/10/chartex" xmlns:cx5="http://schemas.microsoft.com/office/drawing/2016/5/11/chartex" xmlns:cx6="http://schemas.microsoft.com/office/drawing/2016/5/12/chartex" xmlns:cx7="http://schemas.microsoft.com/office/drawing/2016/5/13/chartex" xmlns:cx8="http://schemas.microsoft.com/office/drawing/2016/5/14/chartex" xmlns:mc="http://schemas.openxmlformats.org/markup-compatibility/2006" xmlns:aink="http://schemas.microsoft.com/office/drawing/2016/ink" xmlns:am3d="http://schemas.microsoft.com/office/drawing/2017/model3d" xmlns:o="urn:schemas-microsoft-com:office:office" xmlns:oel="http://schemas.microsoft.com/office/2019/extlst" xmlns:r="http://schemas.openxmlformats.org/officeDocument/2006/relationships" xmlns:m="http://schemas.openxmlformats.org/officeDocument/2006/math" xmlns:v="urn:schemas-microsoft-com:vml" xmlns:wp14="http://schemas.microsoft.com/office/word/2010/wordprocessingDrawing" xmlns:wp="http://schemas.openxmlformats.org/drawingml/2006/wordprocessingDrawing" xmlns:w10="urn:schemas-microsoft-com:office:word" xmlns:w="http://schemas.openxmlformats.org/wordprocessingml/2006/main" xmlns:w14="http://schemas.microsoft.com/office/word/2010/wordml" xmlns:w15="http://schemas.microsoft.com/office/word/2012/wordml" xmlns:w16cex="http://schemas.microsoft.com/office/word/2018/wordml/cex" xmlns:w16cid="http://schemas.microsoft.com/office/word/2016/wordml/cid" xmlns:w16="http://schemas.microsoft.com/office/word/2018/wordml" xmlns:w16du="http://schemas.microsoft.com/office/word/2023/wordml/word16du" xmlns:w16sdtdh="http://schemas.microsoft.com/office/word/2020/wordml/sdtdatahash" xmlns:w16sdtfl="http://schemas.microsoft.com/office/word/2024/wordml/sdtformatlock" xmlns:w16se="http://schemas.microsoft.com/office/word/2015/wordml/symex" xmlns:wpg="http://schemas.microsoft.com/office/word/2010/wordprocessingGroup" xmlns:wpi="http://schemas.microsoft.com/office/word/2010/wordprocessingInk" xmlns:wne="http://schemas.microsoft.com/office/word/2006/wordml" xmlns:wps="http://schemas.microsoft.com/office/word/2010/wordprocessingShape" mc:Ignorable="w14 w15 w16se w16cid w16 w16cex w16sdtdh w16sdtfl w16du wp14">
   <w:body>
     <w:p>
       <w:pPr>
-        <w:pStyle w:val="Heading1"/>
+        <w:pStyle w:val="Balk1"/>
       </w:pPr>
       <w:r>
         <w:rPr>
@@ -19,7 +19,7 @@
           <w:spacing w:val="-15"/>
           <w:w w:val="90"/>
         </w:rPr>
-        <w:t> </w:t>
+        <w:t xml:space="preserve"> </w:t>
       </w:r>
       <w:r>
         <w:rPr>
@@ -33,7 +33,7 @@
           <w:color w:val="F26522"/>
           <w:spacing w:val="61"/>
         </w:rPr>
-        <w:t> </w:t>
+        <w:t xml:space="preserve"> </w:t>
       </w:r>
       <w:r>
         <w:rPr>
@@ -48,7 +48,7 @@
           <w:spacing w:val="-15"/>
           <w:w w:val="90"/>
         </w:rPr>
-        <w:t> </w:t>
+        <w:t xml:space="preserve"> </w:t>
       </w:r>
       <w:r>
         <w:rPr>
@@ -63,7 +63,7 @@
           <w:spacing w:val="-14"/>
           <w:w w:val="90"/>
         </w:rPr>
-        <w:t> </w:t>
+        <w:t xml:space="preserve"> </w:t>
       </w:r>
       <w:r>
         <w:rPr>
@@ -76,7 +76,7 @@
     </w:p>
     <w:p>
       <w:pPr>
-        <w:pStyle w:val="BodyText"/>
+        <w:pStyle w:val="GvdeMetni"/>
         <w:spacing w:before="180"/>
         <w:rPr>
           <w:b/>
@@ -85,7 +85,7 @@
     </w:p>
     <w:p>
       <w:pPr>
-        <w:pStyle w:val="BodyText"/>
+        <w:pStyle w:val="GvdeMetni"/>
         <w:ind w:left="141"/>
         <w:jc w:val="both"/>
       </w:pPr>
@@ -102,7 +102,7 @@
           <w:spacing w:val="-9"/>
           <w:w w:val="90"/>
         </w:rPr>
-        <w:t> </w:t>
+        <w:t xml:space="preserve"> </w:t>
       </w:r>
       <w:r>
         <w:rPr>
@@ -115,13 +115,13 @@
     </w:p>
     <w:p>
       <w:pPr>
-        <w:pStyle w:val="BodyText"/>
+        <w:pStyle w:val="GvdeMetni"/>
         <w:spacing w:before="47"/>
       </w:pPr>
     </w:p>
     <w:p>
       <w:pPr>
-        <w:pStyle w:val="BodyText"/>
+        <w:pStyle w:val="GvdeMetni"/>
         <w:spacing w:line="292" w:lineRule="auto"/>
         <w:ind w:left="141" w:right="140"/>
         <w:jc w:val="both"/>
@@ -131,426 +131,421 @@
           <w:color w:val="231F20"/>
           <w:spacing w:val="-4"/>
         </w:rPr>
-        <w:t>“Beceri Edinim Raporu” süreçte çocukları gözlemleyerek doldurmuş olduğunuz beceri gözlem formları, anekdot </w:t>
+        <w:t>“Beceri Edinim Raporu” süreçte çocukları gözlemleyerek doldurmuş olduğunuz beceri gözlem formları, anekdot kayıt formlarını</w:t>
+      </w:r>
+      <w:r>
+        <w:rPr>
+          <w:color w:val="231F20"/>
+          <w:spacing w:val="-10"/>
+        </w:rPr>
+        <w:t xml:space="preserve"> </w:t>
       </w:r>
       <w:r>
         <w:rPr>
           <w:color w:val="231F20"/>
           <w:spacing w:val="-4"/>
         </w:rPr>
-        <w:t>kayıt formlarını</w:t>
+        <w:t>ve</w:t>
       </w:r>
       <w:r>
         <w:rPr>
           <w:color w:val="231F20"/>
           <w:spacing w:val="-10"/>
         </w:rPr>
-        <w:t> </w:t>
-      </w:r>
+        <w:t xml:space="preserve"> </w:t>
+      </w:r>
+      <w:proofErr w:type="spellStart"/>
       <w:r>
         <w:rPr>
           <w:color w:val="231F20"/>
           <w:spacing w:val="-4"/>
         </w:rPr>
+        <w:t>informel</w:t>
+      </w:r>
+      <w:proofErr w:type="spellEnd"/>
+      <w:r>
+        <w:rPr>
+          <w:color w:val="231F20"/>
+          <w:spacing w:val="-10"/>
+        </w:rPr>
+        <w:t xml:space="preserve"> </w:t>
+      </w:r>
+      <w:r>
+        <w:rPr>
+          <w:color w:val="231F20"/>
+          <w:spacing w:val="-4"/>
+        </w:rPr>
+        <w:t>notlarınızı</w:t>
+      </w:r>
+      <w:r>
+        <w:rPr>
+          <w:color w:val="231F20"/>
+          <w:spacing w:val="-10"/>
+        </w:rPr>
+        <w:t xml:space="preserve"> </w:t>
+      </w:r>
+      <w:r>
+        <w:rPr>
+          <w:color w:val="231F20"/>
+          <w:spacing w:val="-4"/>
+        </w:rPr>
+        <w:t>göz</w:t>
+      </w:r>
+      <w:r>
+        <w:rPr>
+          <w:color w:val="231F20"/>
+          <w:spacing w:val="-10"/>
+        </w:rPr>
+        <w:t xml:space="preserve"> </w:t>
+      </w:r>
+      <w:r>
+        <w:rPr>
+          <w:color w:val="231F20"/>
+          <w:spacing w:val="-4"/>
+        </w:rPr>
+        <w:t>önünde</w:t>
+      </w:r>
+      <w:r>
+        <w:rPr>
+          <w:color w:val="231F20"/>
+          <w:spacing w:val="-10"/>
+        </w:rPr>
+        <w:t xml:space="preserve"> </w:t>
+      </w:r>
+      <w:r>
+        <w:rPr>
+          <w:color w:val="231F20"/>
+          <w:spacing w:val="-4"/>
+        </w:rPr>
+        <w:t>bulundurarak</w:t>
+      </w:r>
+      <w:r>
+        <w:rPr>
+          <w:color w:val="231F20"/>
+          <w:spacing w:val="-10"/>
+        </w:rPr>
+        <w:t xml:space="preserve"> </w:t>
+      </w:r>
+      <w:r>
+        <w:rPr>
+          <w:color w:val="231F20"/>
+          <w:spacing w:val="-4"/>
+        </w:rPr>
+        <w:t>dönem</w:t>
+      </w:r>
+      <w:r>
+        <w:rPr>
+          <w:color w:val="231F20"/>
+          <w:spacing w:val="-10"/>
+        </w:rPr>
+        <w:t xml:space="preserve"> </w:t>
+      </w:r>
+      <w:r>
+        <w:rPr>
+          <w:color w:val="231F20"/>
+          <w:spacing w:val="-4"/>
+        </w:rPr>
+        <w:t>sonlarında</w:t>
+      </w:r>
+      <w:r>
+        <w:rPr>
+          <w:color w:val="231F20"/>
+          <w:spacing w:val="-9"/>
+        </w:rPr>
+        <w:t xml:space="preserve"> </w:t>
+      </w:r>
+      <w:r>
+        <w:rPr>
+          <w:color w:val="231F20"/>
+          <w:spacing w:val="-4"/>
+        </w:rPr>
+        <w:t>her</w:t>
+      </w:r>
+      <w:r>
+        <w:rPr>
+          <w:color w:val="231F20"/>
+          <w:spacing w:val="-10"/>
+        </w:rPr>
+        <w:t xml:space="preserve"> </w:t>
+      </w:r>
+      <w:r>
+        <w:rPr>
+          <w:color w:val="231F20"/>
+          <w:spacing w:val="-4"/>
+        </w:rPr>
+        <w:t>bir</w:t>
+      </w:r>
+      <w:r>
+        <w:rPr>
+          <w:color w:val="231F20"/>
+          <w:spacing w:val="-10"/>
+        </w:rPr>
+        <w:t xml:space="preserve"> </w:t>
+      </w:r>
+      <w:r>
+        <w:rPr>
+          <w:color w:val="231F20"/>
+          <w:spacing w:val="-4"/>
+        </w:rPr>
+        <w:t>çocuğun</w:t>
+      </w:r>
+      <w:r>
+        <w:rPr>
+          <w:color w:val="231F20"/>
+          <w:spacing w:val="-10"/>
+        </w:rPr>
+        <w:t xml:space="preserve"> </w:t>
+      </w:r>
+      <w:r>
+        <w:rPr>
+          <w:color w:val="231F20"/>
+          <w:spacing w:val="-4"/>
+        </w:rPr>
+        <w:t>beceri</w:t>
+      </w:r>
+      <w:r>
+        <w:rPr>
+          <w:color w:val="231F20"/>
+          <w:spacing w:val="-10"/>
+        </w:rPr>
+        <w:t xml:space="preserve"> </w:t>
+      </w:r>
+      <w:r>
+        <w:rPr>
+          <w:color w:val="231F20"/>
+          <w:spacing w:val="-4"/>
+        </w:rPr>
+        <w:t>edinim</w:t>
+      </w:r>
+      <w:r>
+        <w:rPr>
+          <w:color w:val="231F20"/>
+          <w:spacing w:val="-10"/>
+        </w:rPr>
+        <w:t xml:space="preserve"> </w:t>
+      </w:r>
+      <w:r>
+        <w:rPr>
+          <w:color w:val="231F20"/>
+          <w:spacing w:val="-4"/>
+        </w:rPr>
+        <w:t xml:space="preserve">süreçlerini </w:t>
+      </w:r>
+      <w:r>
+        <w:rPr>
+          <w:color w:val="231F20"/>
+        </w:rPr>
+        <w:t xml:space="preserve">raporlayabilmeniz için geliştirilmiştir. Bu formda çocukta süreç boyunca gözlemlenen alan becerileri, kavramsal beceriler, okuryazarlık becerileri, değerler ve eğilimlerden geliştirilmesi planlanan, geliştirilen ve geliştirilmesi </w:t>
+      </w:r>
+      <w:r>
+        <w:rPr>
+          <w:color w:val="231F20"/>
+          <w:spacing w:val="-4"/>
+        </w:rPr>
+        <w:t>gerekenlere</w:t>
+      </w:r>
+      <w:r>
+        <w:rPr>
+          <w:color w:val="231F20"/>
+          <w:spacing w:val="-22"/>
+        </w:rPr>
+        <w:t xml:space="preserve"> </w:t>
+      </w:r>
+      <w:r>
+        <w:rPr>
+          <w:color w:val="231F20"/>
+          <w:spacing w:val="-4"/>
+        </w:rPr>
+        <w:t>yer</w:t>
+      </w:r>
+      <w:r>
+        <w:rPr>
+          <w:color w:val="231F20"/>
+          <w:spacing w:val="-22"/>
+        </w:rPr>
+        <w:t xml:space="preserve"> </w:t>
+      </w:r>
+      <w:r>
+        <w:rPr>
+          <w:color w:val="231F20"/>
+          <w:spacing w:val="-4"/>
+        </w:rPr>
+        <w:t>verilmesi</w:t>
+      </w:r>
+      <w:r>
+        <w:rPr>
+          <w:color w:val="231F20"/>
+          <w:spacing w:val="-22"/>
+        </w:rPr>
+        <w:t xml:space="preserve"> </w:t>
+      </w:r>
+      <w:r>
+        <w:rPr>
+          <w:color w:val="231F20"/>
+          <w:spacing w:val="-4"/>
+        </w:rPr>
         <w:t>ve</w:t>
       </w:r>
       <w:r>
         <w:rPr>
           <w:color w:val="231F20"/>
-          <w:spacing w:val="-10"/>
-        </w:rPr>
-        <w:t> </w:t>
+          <w:spacing w:val="-22"/>
+        </w:rPr>
+        <w:t xml:space="preserve"> </w:t>
       </w:r>
       <w:r>
         <w:rPr>
           <w:color w:val="231F20"/>
           <w:spacing w:val="-4"/>
         </w:rPr>
-        <w:t>informel</w:t>
-      </w:r>
-      <w:r>
-        <w:rPr>
-          <w:color w:val="231F20"/>
-          <w:spacing w:val="-10"/>
-        </w:rPr>
-        <w:t> </w:t>
+        <w:t>böylelikle</w:t>
+      </w:r>
+      <w:r>
+        <w:rPr>
+          <w:color w:val="231F20"/>
+          <w:spacing w:val="-22"/>
+        </w:rPr>
+        <w:t xml:space="preserve"> </w:t>
       </w:r>
       <w:r>
         <w:rPr>
           <w:color w:val="231F20"/>
           <w:spacing w:val="-4"/>
         </w:rPr>
-        <w:t>notlarınızı</w:t>
-      </w:r>
-      <w:r>
-        <w:rPr>
-          <w:color w:val="231F20"/>
-          <w:spacing w:val="-10"/>
-        </w:rPr>
-        <w:t> </w:t>
+        <w:t>hem</w:t>
+      </w:r>
+      <w:r>
+        <w:rPr>
+          <w:color w:val="231F20"/>
+          <w:spacing w:val="-22"/>
+        </w:rPr>
+        <w:t xml:space="preserve"> </w:t>
       </w:r>
       <w:r>
         <w:rPr>
           <w:color w:val="231F20"/>
           <w:spacing w:val="-4"/>
         </w:rPr>
-        <w:t>göz</w:t>
-      </w:r>
-      <w:r>
-        <w:rPr>
-          <w:color w:val="231F20"/>
-          <w:spacing w:val="-10"/>
-        </w:rPr>
-        <w:t> </w:t>
+        <w:t>kendinize</w:t>
+      </w:r>
+      <w:r>
+        <w:rPr>
+          <w:color w:val="231F20"/>
+          <w:spacing w:val="-22"/>
+        </w:rPr>
+        <w:t xml:space="preserve"> </w:t>
       </w:r>
       <w:r>
         <w:rPr>
           <w:color w:val="231F20"/>
           <w:spacing w:val="-4"/>
         </w:rPr>
-        <w:t>önünde</w:t>
-      </w:r>
-      <w:r>
-        <w:rPr>
-          <w:color w:val="231F20"/>
-          <w:spacing w:val="-10"/>
-        </w:rPr>
-        <w:t> </w:t>
+        <w:t>hem</w:t>
+      </w:r>
+      <w:r>
+        <w:rPr>
+          <w:color w:val="231F20"/>
+          <w:spacing w:val="-22"/>
+        </w:rPr>
+        <w:t xml:space="preserve"> </w:t>
       </w:r>
       <w:r>
         <w:rPr>
           <w:color w:val="231F20"/>
           <w:spacing w:val="-4"/>
         </w:rPr>
-        <w:t>bulundurarak</w:t>
-      </w:r>
-      <w:r>
-        <w:rPr>
-          <w:color w:val="231F20"/>
-          <w:spacing w:val="-10"/>
-        </w:rPr>
-        <w:t> </w:t>
+        <w:t>çocuğa</w:t>
+      </w:r>
+      <w:r>
+        <w:rPr>
+          <w:color w:val="231F20"/>
+          <w:spacing w:val="-22"/>
+        </w:rPr>
+        <w:t xml:space="preserve"> </w:t>
       </w:r>
       <w:r>
         <w:rPr>
           <w:color w:val="231F20"/>
           <w:spacing w:val="-4"/>
         </w:rPr>
-        <w:t>dönem</w:t>
-      </w:r>
-      <w:r>
-        <w:rPr>
-          <w:color w:val="231F20"/>
-          <w:spacing w:val="-10"/>
-        </w:rPr>
-        <w:t> </w:t>
+        <w:t>hem</w:t>
+      </w:r>
+      <w:r>
+        <w:rPr>
+          <w:color w:val="231F20"/>
+          <w:spacing w:val="-22"/>
+        </w:rPr>
+        <w:t xml:space="preserve"> </w:t>
       </w:r>
       <w:r>
         <w:rPr>
           <w:color w:val="231F20"/>
           <w:spacing w:val="-4"/>
         </w:rPr>
-        <w:t>sonlarında</w:t>
-      </w:r>
-      <w:r>
-        <w:rPr>
-          <w:color w:val="231F20"/>
-          <w:spacing w:val="-9"/>
-        </w:rPr>
-        <w:t> </w:t>
+        <w:t>de</w:t>
+      </w:r>
+      <w:r>
+        <w:rPr>
+          <w:color w:val="231F20"/>
+          <w:spacing w:val="-22"/>
+        </w:rPr>
+        <w:t xml:space="preserve"> </w:t>
       </w:r>
       <w:r>
         <w:rPr>
           <w:color w:val="231F20"/>
           <w:spacing w:val="-4"/>
         </w:rPr>
-        <w:t>her</w:t>
-      </w:r>
-      <w:r>
-        <w:rPr>
-          <w:color w:val="231F20"/>
-          <w:spacing w:val="-10"/>
-        </w:rPr>
-        <w:t> </w:t>
+        <w:t>ailelere</w:t>
+      </w:r>
+      <w:r>
+        <w:rPr>
+          <w:color w:val="231F20"/>
+          <w:spacing w:val="-22"/>
+        </w:rPr>
+        <w:t xml:space="preserve"> </w:t>
       </w:r>
       <w:r>
         <w:rPr>
           <w:color w:val="231F20"/>
           <w:spacing w:val="-4"/>
         </w:rPr>
-        <w:t>bir</w:t>
-      </w:r>
-      <w:r>
-        <w:rPr>
-          <w:color w:val="231F20"/>
-          <w:spacing w:val="-10"/>
-        </w:rPr>
-        <w:t> </w:t>
+        <w:t>geri</w:t>
+      </w:r>
+      <w:r>
+        <w:rPr>
+          <w:color w:val="231F20"/>
+          <w:spacing w:val="-22"/>
+        </w:rPr>
+        <w:t xml:space="preserve"> </w:t>
       </w:r>
       <w:r>
         <w:rPr>
           <w:color w:val="231F20"/>
           <w:spacing w:val="-4"/>
         </w:rPr>
-        <w:t>çocuğun</w:t>
-      </w:r>
-      <w:r>
-        <w:rPr>
-          <w:color w:val="231F20"/>
-          <w:spacing w:val="-10"/>
-        </w:rPr>
-        <w:t> </w:t>
+        <w:t>bildirim</w:t>
+      </w:r>
+      <w:r>
+        <w:rPr>
+          <w:color w:val="231F20"/>
+          <w:spacing w:val="-22"/>
+        </w:rPr>
+        <w:t xml:space="preserve"> </w:t>
       </w:r>
       <w:r>
         <w:rPr>
           <w:color w:val="231F20"/>
           <w:spacing w:val="-4"/>
         </w:rPr>
-        <w:t>beceri</w:t>
-      </w:r>
-      <w:r>
-        <w:rPr>
-          <w:color w:val="231F20"/>
-          <w:spacing w:val="-10"/>
-        </w:rPr>
-        <w:t> </w:t>
-      </w:r>
-      <w:r>
-        <w:rPr>
-          <w:color w:val="231F20"/>
-          <w:spacing w:val="-4"/>
-        </w:rPr>
-        <w:t>edinim</w:t>
-      </w:r>
-      <w:r>
-        <w:rPr>
-          <w:color w:val="231F20"/>
-          <w:spacing w:val="-10"/>
-        </w:rPr>
-        <w:t> </w:t>
-      </w:r>
-      <w:r>
-        <w:rPr>
-          <w:color w:val="231F20"/>
-          <w:spacing w:val="-4"/>
-        </w:rPr>
-        <w:t>süreçlerini </w:t>
-      </w:r>
-      <w:r>
-        <w:rPr>
-          <w:color w:val="231F20"/>
-        </w:rPr>
-        <w:t>raporlayabilmeniz için geliştirilmiştir. Bu formda çocukta süreç boyunca gözlemlenen alan becerileri, kavramsal beceriler, okuryazarlık becerileri, değerler ve eğilimlerden geliştirilmesi planlanan, geliştirilen ve geliştirilmesi </w:t>
-      </w:r>
-      <w:r>
-        <w:rPr>
-          <w:color w:val="231F20"/>
-          <w:spacing w:val="-4"/>
-        </w:rPr>
-        <w:t>gerekenlere</w:t>
+        <w:t>verilmesi</w:t>
       </w:r>
       <w:r>
         <w:rPr>
           <w:color w:val="231F20"/>
           <w:spacing w:val="-22"/>
         </w:rPr>
-        <w:t> </w:t>
-      </w:r>
-      <w:r>
-        <w:rPr>
-          <w:color w:val="231F20"/>
-          <w:spacing w:val="-4"/>
-        </w:rPr>
-        <w:t>yer</w:t>
-      </w:r>
-      <w:r>
-        <w:rPr>
-          <w:color w:val="231F20"/>
-          <w:spacing w:val="-22"/>
-        </w:rPr>
-        <w:t> </w:t>
-      </w:r>
-      <w:r>
-        <w:rPr>
-          <w:color w:val="231F20"/>
-          <w:spacing w:val="-4"/>
-        </w:rPr>
-        <w:t>verilmesi</w:t>
-      </w:r>
-      <w:r>
-        <w:rPr>
-          <w:color w:val="231F20"/>
-          <w:spacing w:val="-22"/>
-        </w:rPr>
-        <w:t> </w:t>
-      </w:r>
-      <w:r>
-        <w:rPr>
-          <w:color w:val="231F20"/>
-          <w:spacing w:val="-4"/>
-        </w:rPr>
-        <w:t>ve</w:t>
-      </w:r>
-      <w:r>
-        <w:rPr>
-          <w:color w:val="231F20"/>
-          <w:spacing w:val="-22"/>
-        </w:rPr>
-        <w:t> </w:t>
-      </w:r>
-      <w:r>
-        <w:rPr>
-          <w:color w:val="231F20"/>
-          <w:spacing w:val="-4"/>
-        </w:rPr>
-        <w:t>böylelikle</w:t>
-      </w:r>
-      <w:r>
-        <w:rPr>
-          <w:color w:val="231F20"/>
-          <w:spacing w:val="-22"/>
-        </w:rPr>
-        <w:t> </w:t>
-      </w:r>
-      <w:r>
-        <w:rPr>
-          <w:color w:val="231F20"/>
-          <w:spacing w:val="-4"/>
-        </w:rPr>
-        <w:t>hem</w:t>
-      </w:r>
-      <w:r>
-        <w:rPr>
-          <w:color w:val="231F20"/>
-          <w:spacing w:val="-22"/>
-        </w:rPr>
-        <w:t> </w:t>
-      </w:r>
-      <w:r>
-        <w:rPr>
-          <w:color w:val="231F20"/>
-          <w:spacing w:val="-4"/>
-        </w:rPr>
-        <w:t>kendinize</w:t>
-      </w:r>
-      <w:r>
-        <w:rPr>
-          <w:color w:val="231F20"/>
-          <w:spacing w:val="-22"/>
-        </w:rPr>
-        <w:t> </w:t>
-      </w:r>
-      <w:r>
-        <w:rPr>
-          <w:color w:val="231F20"/>
-          <w:spacing w:val="-4"/>
-        </w:rPr>
-        <w:t>hem</w:t>
-      </w:r>
-      <w:r>
-        <w:rPr>
-          <w:color w:val="231F20"/>
-          <w:spacing w:val="-22"/>
-        </w:rPr>
-        <w:t> </w:t>
-      </w:r>
-      <w:r>
-        <w:rPr>
-          <w:color w:val="231F20"/>
-          <w:spacing w:val="-4"/>
-        </w:rPr>
-        <w:t>çocuğa</w:t>
-      </w:r>
-      <w:r>
-        <w:rPr>
-          <w:color w:val="231F20"/>
-          <w:spacing w:val="-22"/>
-        </w:rPr>
-        <w:t> </w:t>
-      </w:r>
-      <w:r>
-        <w:rPr>
-          <w:color w:val="231F20"/>
-          <w:spacing w:val="-4"/>
-        </w:rPr>
-        <w:t>hem</w:t>
-      </w:r>
-      <w:r>
-        <w:rPr>
-          <w:color w:val="231F20"/>
-          <w:spacing w:val="-22"/>
-        </w:rPr>
-        <w:t> </w:t>
-      </w:r>
-      <w:r>
-        <w:rPr>
-          <w:color w:val="231F20"/>
-          <w:spacing w:val="-4"/>
-        </w:rPr>
-        <w:t>de</w:t>
-      </w:r>
-      <w:r>
-        <w:rPr>
-          <w:color w:val="231F20"/>
-          <w:spacing w:val="-22"/>
-        </w:rPr>
-        <w:t> </w:t>
-      </w:r>
-      <w:r>
-        <w:rPr>
-          <w:color w:val="231F20"/>
-          <w:spacing w:val="-4"/>
-        </w:rPr>
-        <w:t>ailelere</w:t>
-      </w:r>
-      <w:r>
-        <w:rPr>
-          <w:color w:val="231F20"/>
-          <w:spacing w:val="-22"/>
-        </w:rPr>
-        <w:t> </w:t>
-      </w:r>
-      <w:r>
-        <w:rPr>
-          <w:color w:val="231F20"/>
-          <w:spacing w:val="-4"/>
-        </w:rPr>
-        <w:t>geri</w:t>
-      </w:r>
-      <w:r>
-        <w:rPr>
-          <w:color w:val="231F20"/>
-          <w:spacing w:val="-22"/>
-        </w:rPr>
-        <w:t> </w:t>
-      </w:r>
-      <w:r>
-        <w:rPr>
-          <w:color w:val="231F20"/>
-          <w:spacing w:val="-4"/>
-        </w:rPr>
-        <w:t>bildirim</w:t>
-      </w:r>
-      <w:r>
-        <w:rPr>
-          <w:color w:val="231F20"/>
-          <w:spacing w:val="-22"/>
-        </w:rPr>
-        <w:t> </w:t>
-      </w:r>
-      <w:r>
-        <w:rPr>
-          <w:color w:val="231F20"/>
-          <w:spacing w:val="-4"/>
-        </w:rPr>
-        <w:t>verilmesi</w:t>
-      </w:r>
-      <w:r>
-        <w:rPr>
-          <w:color w:val="231F20"/>
-          <w:spacing w:val="-22"/>
-        </w:rPr>
-        <w:t> </w:t>
+        <w:t xml:space="preserve"> </w:t>
       </w:r>
       <w:r>
         <w:rPr>
@@ -562,19 +557,19 @@
     </w:p>
     <w:p>
       <w:pPr>
-        <w:pStyle w:val="BodyText"/>
+        <w:pStyle w:val="GvdeMetni"/>
       </w:pPr>
     </w:p>
     <w:p>
       <w:pPr>
-        <w:pStyle w:val="BodyText"/>
+        <w:pStyle w:val="GvdeMetni"/>
         <w:spacing w:before="222"/>
       </w:pPr>
     </w:p>
     <w:tbl>
       <w:tblPr>
+        <w:tblStyle w:val="TableNormal"/>
         <w:tblW w:w="0" w:type="auto"/>
-        <w:jc w:val="left"/>
         <w:tblInd w:w="151" w:type="dxa"/>
         <w:tblBorders>
           <w:top w:val="single" w:sz="4" w:space="0" w:color="A7A9AC"/>
@@ -585,13 +580,7 @@
           <w:insideV w:val="single" w:sz="4" w:space="0" w:color="A7A9AC"/>
         </w:tblBorders>
         <w:tblLayout w:type="fixed"/>
-        <w:tblCellMar>
-          <w:top w:w="0" w:type="dxa"/>
-          <w:left w:w="0" w:type="dxa"/>
-          <w:bottom w:w="0" w:type="dxa"/>
-          <w:right w:w="0" w:type="dxa"/>
-        </w:tblCellMar>
-        <w:tblLook w:val="01E0"/>
+        <w:tblLook w:val="01E0" w:firstRow="1" w:lastRow="1" w:firstColumn="1" w:lastColumn="1" w:noHBand="0" w:noVBand="0"/>
       </w:tblPr>
       <w:tblGrid>
         <w:gridCol w:w="2480"/>
@@ -601,7 +590,7 @@
       </w:tblGrid>
       <w:tr>
         <w:trPr>
-          <w:trHeight w:val="350" w:hRule="atLeast"/>
+          <w:trHeight w:val="350"/>
         </w:trPr>
         <w:tc>
           <w:tcPr>
@@ -631,7 +620,7 @@
                 <w:spacing w:val="8"/>
                 <w:sz w:val="20"/>
               </w:rPr>
-              <w:t> </w:t>
+              <w:t xml:space="preserve"> </w:t>
             </w:r>
             <w:r>
               <w:rPr>
@@ -647,7 +636,7 @@
                 <w:spacing w:val="8"/>
                 <w:sz w:val="20"/>
               </w:rPr>
-              <w:t> </w:t>
+              <w:t xml:space="preserve"> </w:t>
             </w:r>
             <w:r>
               <w:rPr>
@@ -668,10 +657,19 @@
             <w:pPr>
               <w:pStyle w:val="TableParagraph"/>
               <w:rPr>
-                <w:rFonts w:ascii="Times New Roman"/>
-                <w:sz w:val="20"/>
+                <w:rFonts w:ascii="Monaco" w:hAnsi="Monaco"/>
+                <w:sz w:val="17"/>
+                <w:szCs w:val="17"/>
               </w:rPr>
             </w:pPr>
+            <w:r>
+              <w:rPr>
+                <w:rFonts w:ascii="Monaco" w:hAnsi="Monaco"/>
+                <w:sz w:val="17"/>
+                <w:szCs w:val="17"/>
+              </w:rPr>
+              <w:t>{childName}</w:t>
+            </w:r>
           </w:p>
         </w:tc>
         <w:tc>
@@ -702,7 +700,7 @@
                 <w:spacing w:val="-15"/>
                 <w:sz w:val="20"/>
               </w:rPr>
-              <w:t> </w:t>
+              <w:t xml:space="preserve"> </w:t>
             </w:r>
             <w:r>
               <w:rPr>
@@ -718,7 +716,7 @@
                 <w:spacing w:val="-15"/>
                 <w:sz w:val="20"/>
               </w:rPr>
-              <w:t> </w:t>
+              <w:t xml:space="preserve"> </w:t>
             </w:r>
             <w:r>
               <w:rPr>
@@ -742,12 +740,20 @@
                 <w:sz w:val="20"/>
               </w:rPr>
             </w:pPr>
+            <w:r>
+              <w:rPr>
+                <w:rFonts w:ascii="Monaco" w:hAnsi="Monaco"/>
+                <w:sz w:val="17"/>
+                <w:szCs w:val="17"/>
+              </w:rPr>
+              <w:t>{birthDate}</w:t>
+            </w:r>
           </w:p>
         </w:tc>
       </w:tr>
       <w:tr>
         <w:trPr>
-          <w:trHeight w:val="350" w:hRule="atLeast"/>
+          <w:trHeight w:val="350"/>
         </w:trPr>
         <w:tc>
           <w:tcPr>
@@ -777,7 +783,7 @@
                 <w:spacing w:val="-13"/>
                 <w:sz w:val="20"/>
               </w:rPr>
-              <w:t> </w:t>
+              <w:t xml:space="preserve"> </w:t>
             </w:r>
             <w:r>
               <w:rPr>
@@ -793,7 +799,7 @@
                 <w:spacing w:val="-13"/>
                 <w:sz w:val="20"/>
               </w:rPr>
-              <w:t> </w:t>
+              <w:t xml:space="preserve"> </w:t>
             </w:r>
             <w:r>
               <w:rPr>
@@ -817,6 +823,14 @@
                 <w:sz w:val="20"/>
               </w:rPr>
             </w:pPr>
+            <w:r>
+              <w:rPr>
+                <w:rFonts w:ascii="Monaco" w:hAnsi="Monaco"/>
+                <w:sz w:val="17"/>
+                <w:szCs w:val="17"/>
+              </w:rPr>
+              <w:t>{teacherName}</w:t>
+            </w:r>
           </w:p>
         </w:tc>
         <w:tc>
@@ -847,7 +861,7 @@
                 <w:spacing w:val="10"/>
                 <w:sz w:val="20"/>
               </w:rPr>
-              <w:t> </w:t>
+              <w:t xml:space="preserve"> </w:t>
             </w:r>
             <w:r>
               <w:rPr>
@@ -863,7 +877,7 @@
                 <w:spacing w:val="10"/>
                 <w:sz w:val="20"/>
               </w:rPr>
-              <w:t> </w:t>
+              <w:t xml:space="preserve"> </w:t>
             </w:r>
             <w:r>
               <w:rPr>
@@ -888,12 +902,20 @@
                 <w:sz w:val="20"/>
               </w:rPr>
             </w:pPr>
+            <w:r>
+              <w:rPr>
+                <w:rFonts w:ascii="Monaco" w:hAnsi="Monaco"/>
+                <w:sz w:val="17"/>
+                <w:szCs w:val="17"/>
+              </w:rPr>
+              <w:t>{schoolStartDate}</w:t>
+            </w:r>
           </w:p>
         </w:tc>
       </w:tr>
       <w:tr>
         <w:trPr>
-          <w:trHeight w:val="350" w:hRule="atLeast"/>
+          <w:trHeight w:val="350"/>
         </w:trPr>
         <w:tc>
           <w:tcPr>
@@ -923,7 +945,7 @@
                 <w:spacing w:val="-11"/>
                 <w:sz w:val="20"/>
               </w:rPr>
-              <w:t> </w:t>
+              <w:t xml:space="preserve"> </w:t>
             </w:r>
             <w:r>
               <w:rPr>
@@ -948,20 +970,28 @@
                 <w:sz w:val="20"/>
               </w:rPr>
             </w:pPr>
+            <w:r>
+              <w:rPr>
+                <w:rFonts w:ascii="Monaco" w:hAnsi="Monaco"/>
+                <w:sz w:val="17"/>
+                <w:szCs w:val="17"/>
+              </w:rPr>
+              <w:t>{reportDate}</w:t>
+            </w:r>
           </w:p>
         </w:tc>
       </w:tr>
     </w:tbl>
     <w:p>
       <w:pPr>
-        <w:pStyle w:val="BodyText"/>
+        <w:pStyle w:val="GvdeMetni"/>
         <w:spacing w:before="66"/>
       </w:pPr>
     </w:p>
     <w:tbl>
       <w:tblPr>
+        <w:tblStyle w:val="TableNormal"/>
         <w:tblW w:w="0" w:type="auto"/>
-        <w:jc w:val="left"/>
         <w:tblInd w:w="161" w:type="dxa"/>
         <w:tblBorders>
           <w:top w:val="single" w:sz="8" w:space="0" w:color="A7A9AC"/>
@@ -972,20 +1002,14 @@
           <w:insideV w:val="single" w:sz="8" w:space="0" w:color="A7A9AC"/>
         </w:tblBorders>
         <w:tblLayout w:type="fixed"/>
-        <w:tblCellMar>
-          <w:top w:w="0" w:type="dxa"/>
-          <w:left w:w="0" w:type="dxa"/>
-          <w:bottom w:w="0" w:type="dxa"/>
-          <w:right w:w="0" w:type="dxa"/>
-        </w:tblCellMar>
-        <w:tblLook w:val="01E0"/>
+        <w:tblLook w:val="01E0" w:firstRow="1" w:lastRow="1" w:firstColumn="1" w:lastColumn="1" w:noHBand="0" w:noVBand="0"/>
       </w:tblPr>
       <w:tblGrid>
         <w:gridCol w:w="9906"/>
       </w:tblGrid>
       <w:tr>
         <w:trPr>
-          <w:trHeight w:val="444" w:hRule="atLeast"/>
+          <w:trHeight w:val="444"/>
         </w:trPr>
         <w:tc>
           <w:tcPr>
@@ -1022,7 +1046,7 @@
       </w:tr>
       <w:tr>
         <w:trPr>
-          <w:trHeight w:val="409" w:hRule="atLeast"/>
+          <w:trHeight w:val="409"/>
         </w:trPr>
         <w:tc>
           <w:tcPr>
@@ -1057,7 +1081,7 @@
                 <w:spacing w:val="-9"/>
                 <w:sz w:val="20"/>
               </w:rPr>
-              <w:t> </w:t>
+              <w:t xml:space="preserve"> </w:t>
             </w:r>
             <w:r>
               <w:rPr>
@@ -1072,7 +1096,7 @@
       </w:tr>
       <w:tr>
         <w:trPr>
-          <w:trHeight w:val="835" w:hRule="atLeast"/>
+          <w:trHeight w:val="835"/>
         </w:trPr>
         <w:tc>
           <w:tcPr>
@@ -1090,12 +1114,19 @@
                 <w:sz w:val="20"/>
               </w:rPr>
             </w:pPr>
+            <w:r>
+              <w:rPr>
+                <w:rFonts w:ascii="Times New Roman"/>
+                <w:sz w:val="20"/>
+              </w:rPr>
+              <w:t>{alanBecerileri}</w:t>
+            </w:r>
           </w:p>
         </w:tc>
       </w:tr>
       <w:tr>
         <w:trPr>
-          <w:trHeight w:val="409" w:hRule="atLeast"/>
+          <w:trHeight w:val="409"/>
         </w:trPr>
         <w:tc>
           <w:tcPr>
@@ -1129,7 +1160,7 @@
                 <w:spacing w:val="4"/>
                 <w:sz w:val="20"/>
               </w:rPr>
-              <w:t> </w:t>
+              <w:t xml:space="preserve"> </w:t>
             </w:r>
             <w:r>
               <w:rPr>
@@ -1145,7 +1176,7 @@
                 <w:spacing w:val="5"/>
                 <w:sz w:val="20"/>
               </w:rPr>
-              <w:t> </w:t>
+              <w:t xml:space="preserve"> </w:t>
             </w:r>
             <w:r>
               <w:rPr>
@@ -1160,7 +1191,7 @@
       </w:tr>
       <w:tr>
         <w:trPr>
-          <w:trHeight w:val="835" w:hRule="atLeast"/>
+          <w:trHeight w:val="835"/>
         </w:trPr>
         <w:tc>
           <w:tcPr>
@@ -1178,12 +1209,19 @@
                 <w:sz w:val="20"/>
               </w:rPr>
             </w:pPr>
+            <w:r>
+              <w:rPr>
+                <w:rFonts w:ascii="Times New Roman"/>
+                <w:sz w:val="20"/>
+              </w:rPr>
+              <w:t>{sosyalDuygusal}</w:t>
+            </w:r>
           </w:p>
         </w:tc>
       </w:tr>
       <w:tr>
         <w:trPr>
-          <w:trHeight w:val="409" w:hRule="atLeast"/>
+          <w:trHeight w:val="409"/>
         </w:trPr>
         <w:tc>
           <w:tcPr>
@@ -1217,7 +1255,7 @@
                 <w:spacing w:val="-1"/>
                 <w:sz w:val="20"/>
               </w:rPr>
-              <w:t> </w:t>
+              <w:t xml:space="preserve"> </w:t>
             </w:r>
             <w:r>
               <w:rPr>
@@ -1232,7 +1270,7 @@
       </w:tr>
       <w:tr>
         <w:trPr>
-          <w:trHeight w:val="835" w:hRule="atLeast"/>
+          <w:trHeight w:val="835"/>
         </w:trPr>
         <w:tc>
           <w:tcPr>
@@ -1250,12 +1288,20 @@
                 <w:sz w:val="20"/>
               </w:rPr>
             </w:pPr>
+            <w:r>
+              <w:rPr>
+                <w:rFonts w:ascii="Monaco" w:hAnsi="Monaco"/>
+                <w:sz w:val="17"/>
+                <w:szCs w:val="17"/>
+              </w:rPr>
+              <w:t>{kavramsal}</w:t>
+            </w:r>
           </w:p>
         </w:tc>
       </w:tr>
       <w:tr>
         <w:trPr>
-          <w:trHeight w:val="409" w:hRule="atLeast"/>
+          <w:trHeight w:val="409"/>
         </w:trPr>
         <w:tc>
           <w:tcPr>
@@ -1290,7 +1336,7 @@
                 <w:spacing w:val="11"/>
                 <w:sz w:val="20"/>
               </w:rPr>
-              <w:t> </w:t>
+              <w:t xml:space="preserve"> </w:t>
             </w:r>
             <w:r>
               <w:rPr>
@@ -1305,7 +1351,7 @@
       </w:tr>
       <w:tr>
         <w:trPr>
-          <w:trHeight w:val="835" w:hRule="atLeast"/>
+          <w:trHeight w:val="835"/>
         </w:trPr>
         <w:tc>
           <w:tcPr>
@@ -1323,12 +1369,20 @@
                 <w:sz w:val="20"/>
               </w:rPr>
             </w:pPr>
+            <w:r>
+              <w:rPr>
+                <w:rFonts w:ascii="Monaco" w:hAnsi="Monaco"/>
+                <w:sz w:val="17"/>
+                <w:szCs w:val="17"/>
+              </w:rPr>
+              <w:t>{okuryazarlik}</w:t>
+            </w:r>
           </w:p>
         </w:tc>
       </w:tr>
       <w:tr>
         <w:trPr>
-          <w:trHeight w:val="409" w:hRule="atLeast"/>
+          <w:trHeight w:val="409"/>
         </w:trPr>
         <w:tc>
           <w:tcPr>
@@ -1361,7 +1415,7 @@
       </w:tr>
       <w:tr>
         <w:trPr>
-          <w:trHeight w:val="835" w:hRule="atLeast"/>
+          <w:trHeight w:val="835"/>
         </w:trPr>
         <w:tc>
           <w:tcPr>
@@ -1379,12 +1433,20 @@
                 <w:sz w:val="20"/>
               </w:rPr>
             </w:pPr>
+            <w:r>
+              <w:rPr>
+                <w:rFonts w:ascii="Monaco" w:hAnsi="Monaco"/>
+                <w:sz w:val="17"/>
+                <w:szCs w:val="17"/>
+              </w:rPr>
+              <w:t>{degerler}</w:t>
+            </w:r>
           </w:p>
         </w:tc>
       </w:tr>
       <w:tr>
         <w:trPr>
-          <w:trHeight w:val="409" w:hRule="atLeast"/>
+          <w:trHeight w:val="409"/>
         </w:trPr>
         <w:tc>
           <w:tcPr>
@@ -1417,7 +1479,7 @@
       </w:tr>
       <w:tr>
         <w:trPr>
-          <w:trHeight w:val="835" w:hRule="atLeast"/>
+          <w:trHeight w:val="835"/>
         </w:trPr>
         <w:tc>
           <w:tcPr>
@@ -1435,12 +1497,20 @@
                 <w:sz w:val="20"/>
               </w:rPr>
             </w:pPr>
+            <w:r>
+              <w:rPr>
+                <w:rFonts w:ascii="Monaco" w:hAnsi="Monaco"/>
+                <w:sz w:val="17"/>
+                <w:szCs w:val="17"/>
+              </w:rPr>
+              <w:t>{egilimler}</w:t>
+            </w:r>
           </w:p>
         </w:tc>
       </w:tr>
       <w:tr>
         <w:trPr>
-          <w:trHeight w:val="409" w:hRule="atLeast"/>
+          <w:trHeight w:val="409"/>
         </w:trPr>
         <w:tc>
           <w:tcPr>
@@ -1474,7 +1544,7 @@
                 <w:spacing w:val="-9"/>
                 <w:sz w:val="20"/>
               </w:rPr>
-              <w:t> </w:t>
+              <w:t xml:space="preserve"> </w:t>
             </w:r>
             <w:r>
               <w:rPr>
@@ -1490,7 +1560,7 @@
                 <w:spacing w:val="-8"/>
                 <w:sz w:val="20"/>
               </w:rPr>
-              <w:t> </w:t>
+              <w:t xml:space="preserve"> </w:t>
             </w:r>
             <w:r>
               <w:rPr>
@@ -1506,7 +1576,7 @@
                 <w:spacing w:val="-8"/>
                 <w:sz w:val="20"/>
               </w:rPr>
-              <w:t> </w:t>
+              <w:t xml:space="preserve"> </w:t>
             </w:r>
             <w:r>
               <w:rPr>
@@ -1521,7 +1591,7 @@
       </w:tr>
       <w:tr>
         <w:trPr>
-          <w:trHeight w:val="2035" w:hRule="atLeast"/>
+          <w:trHeight w:val="2035"/>
         </w:trPr>
         <w:tc>
           <w:tcPr>
@@ -1539,34 +1609,65 @@
                 <w:sz w:val="20"/>
               </w:rPr>
             </w:pPr>
+            <w:r>
+              <w:rPr>
+                <w:rFonts w:ascii="Monaco" w:hAnsi="Monaco"/>
+                <w:sz w:val="17"/>
+                <w:szCs w:val="17"/>
+              </w:rPr>
+              <w:t>{genelDegerlendirme}</w:t>
+            </w:r>
           </w:p>
         </w:tc>
       </w:tr>
     </w:tbl>
+    <w:p/>
     <w:sectPr>
-      <w:footerReference w:type="default" r:id="rId5"/>
+      <w:footerReference w:type="default" r:id="rId6"/>
       <w:type w:val="continuous"/>
       <w:pgSz w:w="11910" w:h="16840"/>
-      <w:pgMar w:header="0" w:footer="282" w:top="300" w:bottom="480" w:left="992" w:right="708"/>
+      <w:pgMar w:top="300" w:right="708" w:bottom="480" w:left="992" w:header="0" w:footer="282" w:gutter="0"/>
       <w:pgNumType w:start="1"/>
+      <w:cols w:space="708"/>
     </w:sectPr>
   </w:body>
 </w:document>
 </file>
 
+<file path=word/endnotes.xml><?xml version="1.0" encoding="utf-8"?>
+<w:endnotes xmlns:wpc="http://schemas.microsoft.com/office/word/2010/wordprocessingCanvas" xmlns:cx="http://schemas.microsoft.com/office/drawing/2014/chartex" xmlns:cx1="http://schemas.microsoft.com/office/drawing/2015/9/8/chartex" xmlns:cx2="http://schemas.microsoft.com/office/drawing/2015/10/21/chartex" xmlns:cx3="http://schemas.microsoft.com/office/drawing/2016/5/9/chartex" xmlns:cx4="http://schemas.microsoft.com/office/drawing/2016/5/10/chartex" xmlns:cx5="http://schemas.microsoft.com/office/drawing/2016/5/11/chartex" xmlns:cx6="http://schemas.microsoft.com/office/drawing/2016/5/12/chartex" xmlns:cx7="http://schemas.microsoft.com/office/drawing/2016/5/13/chartex" xmlns:cx8="http://schemas.microsoft.com/office/drawing/2016/5/14/chartex" xmlns:mc="http://schemas.openxmlformats.org/markup-compatibility/2006" xmlns:aink="http://schemas.microsoft.com/office/drawing/2016/ink" xmlns:am3d="http://schemas.microsoft.com/office/drawing/2017/model3d" xmlns:o="urn:schemas-microsoft-com:office:office" xmlns:oel="http://schemas.microsoft.com/office/2019/extlst" xmlns:r="http://schemas.openxmlformats.org/officeDocument/2006/relationships" xmlns:m="http://schemas.openxmlformats.org/officeDocument/2006/math" xmlns:v="urn:schemas-microsoft-com:vml" xmlns:wp14="http://schemas.microsoft.com/office/word/2010/wordprocessingDrawing" xmlns:wp="http://schemas.openxmlformats.org/drawingml/2006/wordprocessingDrawing" xmlns:w10="urn:schemas-microsoft-com:office:word" xmlns:w="http://schemas.openxmlformats.org/wordprocessingml/2006/main" xmlns:w14="http://schemas.microsoft.com/office/word/2010/wordml" xmlns:w15="http://schemas.microsoft.com/office/word/2012/wordml" xmlns:w16cex="http://schemas.microsoft.com/office/word/2018/wordml/cex" xmlns:w16cid="http://schemas.microsoft.com/office/word/2016/wordml/cid" xmlns:w16="http://schemas.microsoft.com/office/word/2018/wordml" xmlns:w16du="http://schemas.microsoft.com/office/word/2023/wordml/word16du" xmlns:w16sdtdh="http://schemas.microsoft.com/office/word/2020/wordml/sdtdatahash" xmlns:w16sdtfl="http://schemas.microsoft.com/office/word/2024/wordml/sdtformatlock" xmlns:w16se="http://schemas.microsoft.com/office/word/2015/wordml/symex" xmlns:wpg="http://schemas.microsoft.com/office/word/2010/wordprocessingGroup" xmlns:wpi="http://schemas.microsoft.com/office/word/2010/wordprocessingInk" xmlns:wne="http://schemas.microsoft.com/office/word/2006/wordml" xmlns:wps="http://schemas.microsoft.com/office/word/2010/wordprocessingShape" mc:Ignorable="w14 w15 w16se w16cid w16 w16cex w16sdtdh w16sdtfl w16du wp14">
+  <w:endnote w:type="separator" w:id="-1">
+    <w:p>
+      <w:r>
+        <w:separator/>
+      </w:r>
+    </w:p>
+  </w:endnote>
+  <w:endnote w:type="continuationSeparator" w:id="0">
+    <w:p>
+      <w:r>
+        <w:continuationSeparator/>
+      </w:r>
+    </w:p>
+  </w:endnote>
+</w:endnotes>
+</file>
+
 <file path=word/footer1.xml><?xml version="1.0" encoding="utf-8"?>
-<w:ftr xmlns:mc="http://schemas.openxmlformats.org/markup-compatibility/2006" xmlns:ve="http://schemas.openxmlformats.org/markup-compatibility/2006" xmlns:o="urn:schemas-microsoft-com:office:office" xmlns:r="http://schemas.openxmlformats.org/officeDocument/2006/relationships" xmlns:m="http://schemas.openxmlformats.org/officeDocument/2006/math" xmlns:v="urn:schemas-microsoft-com:vml" xmlns:wp="http://schemas.openxmlformats.org/drawingml/2006/wordprocessingDrawing" xmlns:w10="urn:schemas-microsoft-com:office:word" xmlns:w="http://schemas.openxmlformats.org/wordprocessingml/2006/main" xmlns:wne="http://schemas.microsoft.com/office/word/2006/wordml" xmlns:a="http://schemas.openxmlformats.org/drawingml/2006/main" xmlns:pic="http://schemas.openxmlformats.org/drawingml/2006/picture" xmlns:wpg="http://schemas.microsoft.com/office/word/2010/wordprocessingGroup" xmlns:wps="http://schemas.microsoft.com/office/word/2010/wordprocessingShape" xmlns:w14="http://schemas.microsoft.com/office/word/2010/wordml" mc:Ignorable="w14" xml:space="preserve">
+<w:ftr xmlns:wpc="http://schemas.microsoft.com/office/word/2010/wordprocessingCanvas" xmlns:cx="http://schemas.microsoft.com/office/drawing/2014/chartex" xmlns:cx1="http://schemas.microsoft.com/office/drawing/2015/9/8/chartex" xmlns:cx2="http://schemas.microsoft.com/office/drawing/2015/10/21/chartex" xmlns:cx3="http://schemas.microsoft.com/office/drawing/2016/5/9/chartex" xmlns:cx4="http://schemas.microsoft.com/office/drawing/2016/5/10/chartex" xmlns:cx5="http://schemas.microsoft.com/office/drawing/2016/5/11/chartex" xmlns:cx6="http://schemas.microsoft.com/office/drawing/2016/5/12/chartex" xmlns:cx7="http://schemas.microsoft.com/office/drawing/2016/5/13/chartex" xmlns:cx8="http://schemas.microsoft.com/office/drawing/2016/5/14/chartex" xmlns:mc="http://schemas.openxmlformats.org/markup-compatibility/2006" xmlns:aink="http://schemas.microsoft.com/office/drawing/2016/ink" xmlns:am3d="http://schemas.microsoft.com/office/drawing/2017/model3d" xmlns:o="urn:schemas-microsoft-com:office:office" xmlns:oel="http://schemas.microsoft.com/office/2019/extlst" xmlns:r="http://schemas.openxmlformats.org/officeDocument/2006/relationships" xmlns:m="http://schemas.openxmlformats.org/officeDocument/2006/math" xmlns:v="urn:schemas-microsoft-com:vml" xmlns:wp14="http://schemas.microsoft.com/office/word/2010/wordprocessingDrawing" xmlns:wp="http://schemas.openxmlformats.org/drawingml/2006/wordprocessingDrawing" xmlns:w10="urn:schemas-microsoft-com:office:word" xmlns:w="http://schemas.openxmlformats.org/wordprocessingml/2006/main" xmlns:w14="http://schemas.microsoft.com/office/word/2010/wordml" xmlns:w15="http://schemas.microsoft.com/office/word/2012/wordml" xmlns:w16cex="http://schemas.microsoft.com/office/word/2018/wordml/cex" xmlns:w16cid="http://schemas.microsoft.com/office/word/2016/wordml/cid" xmlns:w16="http://schemas.microsoft.com/office/word/2018/wordml" xmlns:w16du="http://schemas.microsoft.com/office/word/2023/wordml/word16du" xmlns:w16sdtdh="http://schemas.microsoft.com/office/word/2020/wordml/sdtdatahash" xmlns:w16sdtfl="http://schemas.microsoft.com/office/word/2024/wordml/sdtformatlock" xmlns:w16se="http://schemas.microsoft.com/office/word/2015/wordml/symex" xmlns:wpg="http://schemas.microsoft.com/office/word/2010/wordprocessingGroup" xmlns:wpi="http://schemas.microsoft.com/office/word/2010/wordprocessingInk" xmlns:wne="http://schemas.microsoft.com/office/word/2006/wordml" xmlns:wps="http://schemas.microsoft.com/office/word/2010/wordprocessingShape" mc:Ignorable="w14 w15 w16se w16cid w16 w16cex w16sdtdh w16sdtfl w16du wp14">
   <w:p>
     <w:pPr>
-      <w:pStyle w:val="BodyText"/>
+      <w:pStyle w:val="GvdeMetni"/>
       <w:spacing w:line="14" w:lineRule="auto"/>
     </w:pPr>
     <w:r>
-      <w:rPr/>
+      <w:rPr>
+        <w:noProof/>
+      </w:rPr>
       <mc:AlternateContent>
         <mc:Choice Requires="wps">
           <w:drawing>
-            <wp:anchor distT="0" distB="0" distL="0" distR="0" allowOverlap="1" layoutInCell="1" locked="0" behindDoc="1" simplePos="0" relativeHeight="487525888">
+            <wp:anchor distT="0" distB="0" distL="0" distR="0" simplePos="0" relativeHeight="487525888" behindDoc="1" locked="0" layoutInCell="1" allowOverlap="1" wp14:anchorId="44AC5EAD" wp14:editId="23B8E69F">
               <wp:simplePos x="0" y="0"/>
               <wp:positionH relativeFrom="page">
                 <wp:posOffset>6208684</wp:posOffset>
@@ -1579,17 +1680,19 @@
               <wp:wrapNone/>
               <wp:docPr id="1" name="Group 1"/>
               <wp:cNvGraphicFramePr>
-                <a:graphicFrameLocks/>
+                <a:graphicFrameLocks xmlns:a="http://schemas.openxmlformats.org/drawingml/2006/main"/>
               </wp:cNvGraphicFramePr>
-              <a:graphic>
+              <a:graphic xmlns:a="http://schemas.openxmlformats.org/drawingml/2006/main">
                 <a:graphicData uri="http://schemas.microsoft.com/office/word/2010/wordprocessingGroup">
                   <wpg:wgp>
-                    <wpg:cNvPr id="1" name="Group 1"/>
-                    <wpg:cNvGrpSpPr/>
+                    <wpg:cNvGrpSpPr>
+                      <a:grpSpLocks/>
+                    </wpg:cNvGrpSpPr>
                     <wpg:grpSpPr>
                       <a:xfrm>
                         <a:off x="0" y="0"/>
                         <a:ext cx="1351915" cy="168275"/>
+                        <a:chOff x="0" y="0"/>
                         <a:chExt cx="1351915" cy="168275"/>
                       </a:xfrm>
                     </wpg:grpSpPr>
@@ -2611,7 +2714,7 @@
             </wp:anchor>
           </w:drawing>
         </mc:Choice>
-        <mc:Fallback>
+        <mc:Fallback xmlns:pic="http://schemas.openxmlformats.org/drawingml/2006/picture" xmlns:a="http://schemas.openxmlformats.org/drawingml/2006/main" xmlns:ve="http://schemas.openxmlformats.org/markup-compatibility/2006">
           <w:pict>
             <v:group style="position:absolute;margin-left:488.872803pt;margin-top:828.32843pt;width:106.45pt;height:13.25pt;mso-position-horizontal-relative:page;mso-position-vertical-relative:page;z-index:-15790592" id="docshapegroup1" coordorigin="9777,16567" coordsize="2129,265">
               <v:rect style="position:absolute;left:10236;top:16638;width:1670;height:193" id="docshape2" filled="true" fillcolor="#f2ad61" stroked="false">
@@ -2635,11 +2738,13 @@
       </mc:AlternateContent>
     </w:r>
     <w:r>
-      <w:rPr/>
+      <w:rPr>
+        <w:noProof/>
+      </w:rPr>
       <mc:AlternateContent>
         <mc:Choice Requires="wps">
           <w:drawing>
-            <wp:anchor distT="0" distB="0" distL="0" distR="0" allowOverlap="1" layoutInCell="1" locked="0" behindDoc="1" simplePos="0" relativeHeight="487526400">
+            <wp:anchor distT="0" distB="0" distL="0" distR="0" simplePos="0" relativeHeight="487526400" behindDoc="1" locked="0" layoutInCell="1" allowOverlap="1" wp14:anchorId="07741817" wp14:editId="0BCCD1EC">
               <wp:simplePos x="0" y="0"/>
               <wp:positionH relativeFrom="page">
                 <wp:posOffset>7068033</wp:posOffset>
@@ -2652,13 +2757,14 @@
               <wp:wrapNone/>
               <wp:docPr id="6" name="Textbox 6"/>
               <wp:cNvGraphicFramePr>
-                <a:graphicFrameLocks/>
+                <a:graphicFrameLocks xmlns:a="http://schemas.openxmlformats.org/drawingml/2006/main"/>
               </wp:cNvGraphicFramePr>
-              <a:graphic>
+              <a:graphic xmlns:a="http://schemas.openxmlformats.org/drawingml/2006/main">
                 <a:graphicData uri="http://schemas.microsoft.com/office/word/2010/wordprocessingShape">
                   <wps:wsp>
-                    <wps:cNvPr id="6" name="Textbox 6"/>
-                    <wps:cNvSpPr txBox="1"/>
+                    <wps:cNvSpPr txBox="1">
+                      <a:spLocks/>
+                    </wps:cNvSpPr>
                     <wps:spPr>
                       <a:xfrm>
                         <a:off x="0" y="0"/>
@@ -2673,8 +2779,7 @@
                         <w:p>
                           <w:pPr>
                             <w:spacing w:before="35"/>
-                            <w:ind w:left="20" w:right="0" w:firstLine="0"/>
-                            <w:jc w:val="left"/>
+                            <w:ind w:left="20"/>
                             <w:rPr>
                               <w:sz w:val="24"/>
                             </w:rPr>
@@ -2701,18 +2806,17 @@
         </mc:Choice>
         <mc:Fallback>
           <w:pict>
-            <v:shapetype id="_x0000_t202" o:spt="202" coordsize="21600,21600" path="m,l,21600r21600,l21600,xe">
+            <v:shapetype w14:anchorId="07741817" id="_x0000_t202" coordsize="21600,21600" o:spt="202" path="m,l,21600r21600,l21600,xe">
               <v:stroke joinstyle="miter"/>
               <v:path gradientshapeok="t" o:connecttype="rect"/>
             </v:shapetype>
-            <v:shape style="position:absolute;margin-left:556.538086pt;margin-top:816.795532pt;width:20.9pt;height:16.4pt;mso-position-horizontal-relative:page;mso-position-vertical-relative:page;z-index:-15790080" type="#_x0000_t202" id="docshape6" filled="false" stroked="false">
+            <v:shape id="Textbox 6" o:spid="_x0000_s1026" type="#_x0000_t202" style="position:absolute;margin-left:556.55pt;margin-top:816.8pt;width:20.9pt;height:16.4pt;z-index:-15790080;visibility:visible;mso-wrap-style:square;mso-wrap-distance-left:0;mso-wrap-distance-top:0;mso-wrap-distance-right:0;mso-wrap-distance-bottom:0;mso-position-horizontal:absolute;mso-position-horizontal-relative:page;mso-position-vertical:absolute;mso-position-vertical-relative:page;v-text-anchor:top" o:gfxdata="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" filled="f" stroked="f">
               <v:textbox inset="0,0,0,0">
                 <w:txbxContent>
                   <w:p>
                     <w:pPr>
                       <w:spacing w:before="35"/>
-                      <w:ind w:left="20" w:right="0" w:firstLine="0"/>
-                      <w:jc w:val="left"/>
+                      <w:ind w:left="20"/>
                       <w:rPr>
                         <w:sz w:val="24"/>
                       </w:rPr>
@@ -2728,7 +2832,7 @@
                   </w:p>
                 </w:txbxContent>
               </v:textbox>
-              <w10:wrap type="none"/>
+              <w10:wrap anchorx="page" anchory="page"/>
             </v:shape>
           </w:pict>
         </mc:Fallback>
@@ -2738,15 +2842,34 @@
 </w:ftr>
 </file>
 
+<file path=word/footnotes.xml><?xml version="1.0" encoding="utf-8"?>
+<w:footnotes xmlns:wpc="http://schemas.microsoft.com/office/word/2010/wordprocessingCanvas" xmlns:cx="http://schemas.microsoft.com/office/drawing/2014/chartex" xmlns:cx1="http://schemas.microsoft.com/office/drawing/2015/9/8/chartex" xmlns:cx2="http://schemas.microsoft.com/office/drawing/2015/10/21/chartex" xmlns:cx3="http://schemas.microsoft.com/office/drawing/2016/5/9/chartex" xmlns:cx4="http://schemas.microsoft.com/office/drawing/2016/5/10/chartex" xmlns:cx5="http://schemas.microsoft.com/office/drawing/2016/5/11/chartex" xmlns:cx6="http://schemas.microsoft.com/office/drawing/2016/5/12/chartex" xmlns:cx7="http://schemas.microsoft.com/office/drawing/2016/5/13/chartex" xmlns:cx8="http://schemas.microsoft.com/office/drawing/2016/5/14/chartex" xmlns:mc="http://schemas.openxmlformats.org/markup-compatibility/2006" xmlns:aink="http://schemas.microsoft.com/office/drawing/2016/ink" xmlns:am3d="http://schemas.microsoft.com/office/drawing/2017/model3d" xmlns:o="urn:schemas-microsoft-com:office:office" xmlns:oel="http://schemas.microsoft.com/office/2019/extlst" xmlns:r="http://schemas.openxmlformats.org/officeDocument/2006/relationships" xmlns:m="http://schemas.openxmlformats.org/officeDocument/2006/math" xmlns:v="urn:schemas-microsoft-com:vml" xmlns:wp14="http://schemas.microsoft.com/office/word/2010/wordprocessingDrawing" xmlns:wp="http://schemas.openxmlformats.org/drawingml/2006/wordprocessingDrawing" xmlns:w10="urn:schemas-microsoft-com:office:word" xmlns:w="http://schemas.openxmlformats.org/wordprocessingml/2006/main" xmlns:w14="http://schemas.microsoft.com/office/word/2010/wordml" xmlns:w15="http://schemas.microsoft.com/office/word/2012/wordml" xmlns:w16cex="http://schemas.microsoft.com/office/word/2018/wordml/cex" xmlns:w16cid="http://schemas.microsoft.com/office/word/2016/wordml/cid" xmlns:w16="http://schemas.microsoft.com/office/word/2018/wordml" xmlns:w16du="http://schemas.microsoft.com/office/word/2023/wordml/word16du" xmlns:w16sdtdh="http://schemas.microsoft.com/office/word/2020/wordml/sdtdatahash" xmlns:w16sdtfl="http://schemas.microsoft.com/office/word/2024/wordml/sdtformatlock" xmlns:w16se="http://schemas.microsoft.com/office/word/2015/wordml/symex" xmlns:wpg="http://schemas.microsoft.com/office/word/2010/wordprocessingGroup" xmlns:wpi="http://schemas.microsoft.com/office/word/2010/wordprocessingInk" xmlns:wne="http://schemas.microsoft.com/office/word/2006/wordml" xmlns:wps="http://schemas.microsoft.com/office/word/2010/wordprocessingShape" mc:Ignorable="w14 w15 w16se w16cid w16 w16cex w16sdtdh w16sdtfl w16du wp14">
+  <w:footnote w:type="separator" w:id="-1">
+    <w:p>
+      <w:r>
+        <w:separator/>
+      </w:r>
+    </w:p>
+  </w:footnote>
+  <w:footnote w:type="continuationSeparator" w:id="0">
+    <w:p>
+      <w:r>
+        <w:continuationSeparator/>
+      </w:r>
+    </w:p>
+  </w:footnote>
+</w:footnotes>
+</file>
+
 <file path=word/styles.xml><?xml version="1.0" encoding="utf-8"?>
-<w:styles xmlns:r="http://schemas.openxmlformats.org/officeDocument/2006/relationships" xmlns:w="http://schemas.openxmlformats.org/wordprocessingml/2006/main">
+<w:styles xmlns:mc="http://schemas.openxmlformats.org/markup-compatibility/2006" xmlns:r="http://schemas.openxmlformats.org/officeDocument/2006/relationships" xmlns:w="http://schemas.openxmlformats.org/wordprocessingml/2006/main" xmlns:w14="http://schemas.microsoft.com/office/word/2010/wordml" xmlns:w15="http://schemas.microsoft.com/office/word/2012/wordml" xmlns:w16cex="http://schemas.microsoft.com/office/word/2018/wordml/cex" xmlns:w16cid="http://schemas.microsoft.com/office/word/2016/wordml/cid" xmlns:w16="http://schemas.microsoft.com/office/word/2018/wordml" xmlns:w16du="http://schemas.microsoft.com/office/word/2023/wordml/word16du" xmlns:w16sdtdh="http://schemas.microsoft.com/office/word/2020/wordml/sdtdatahash" xmlns:w16sdtfl="http://schemas.microsoft.com/office/word/2024/wordml/sdtformatlock" xmlns:w16se="http://schemas.microsoft.com/office/word/2015/wordml/symex" mc:Ignorable="w14 w15 w16se w16cid w16 w16cex w16sdtdh w16sdtfl w16du">
   <w:docDefaults>
     <w:rPrDefault>
       <w:rPr>
-        <w:rFonts w:cstheme="minorBidi" w:hAnsiTheme="minorHAnsi" w:eastAsiaTheme="minorHAnsi" w:asciiTheme="minorHAnsi"/>
+        <w:rFonts w:asciiTheme="minorHAnsi" w:eastAsiaTheme="minorHAnsi" w:hAnsiTheme="minorHAnsi" w:cstheme="minorBidi"/>
         <w:sz w:val="22"/>
         <w:szCs w:val="22"/>
-        <w:lang w:val="en-US" w:bidi="ar-SA" w:eastAsia="en-US"/>
+        <w:lang w:val="en-US" w:eastAsia="en-US" w:bidi="ar-SA"/>
       </w:rPr>
     </w:rPrDefault>
     <w:pPrDefault>
@@ -2754,19 +2877,441 @@
         <w:widowControl w:val="0"/>
         <w:autoSpaceDE w:val="0"/>
         <w:autoSpaceDN w:val="0"/>
-        <w:spacing w:lineRule="auto" w:line="240" w:before="0" w:after="0"/>
-        <w:ind w:left="0" w:right="0"/>
-        <w:jc w:val="left"/>
       </w:pPr>
     </w:pPrDefault>
   </w:docDefaults>
-  <w:style w:styleId="DefaultParagraphFont" w:default="1" w:type="character">
+  <w:latentStyles w:defLockedState="0" w:defUIPriority="99" w:defSemiHidden="0" w:defUnhideWhenUsed="0" w:defQFormat="0" w:count="376">
+    <w:lsdException w:name="Normal" w:uiPriority="0" w:qFormat="1"/>
+    <w:lsdException w:name="heading 1" w:uiPriority="9" w:qFormat="1"/>
+    <w:lsdException w:name="heading 2" w:semiHidden="1" w:uiPriority="9" w:unhideWhenUsed="1" w:qFormat="1"/>
+    <w:lsdException w:name="heading 3" w:semiHidden="1" w:uiPriority="9" w:unhideWhenUsed="1" w:qFormat="1"/>
+    <w:lsdException w:name="heading 4" w:semiHidden="1" w:uiPriority="9" w:unhideWhenUsed="1" w:qFormat="1"/>
+    <w:lsdException w:name="heading 5" w:semiHidden="1" w:uiPriority="9" w:unhideWhenUsed="1" w:qFormat="1"/>
+    <w:lsdException w:name="heading 6" w:semiHidden="1" w:uiPriority="9" w:unhideWhenUsed="1" w:qFormat="1"/>
+    <w:lsdException w:name="heading 7" w:semiHidden="1" w:uiPriority="9" w:unhideWhenUsed="1" w:qFormat="1"/>
+    <w:lsdException w:name="heading 8" w:semiHidden="1" w:uiPriority="9" w:unhideWhenUsed="1" w:qFormat="1"/>
+    <w:lsdException w:name="heading 9" w:semiHidden="1" w:uiPriority="9" w:unhideWhenUsed="1" w:qFormat="1"/>
+    <w:lsdException w:name="index 1" w:semiHidden="1" w:unhideWhenUsed="1"/>
+    <w:lsdException w:name="index 2" w:semiHidden="1" w:unhideWhenUsed="1"/>
+    <w:lsdException w:name="index 3" w:semiHidden="1" w:unhideWhenUsed="1"/>
+    <w:lsdException w:name="index 4" w:semiHidden="1" w:unhideWhenUsed="1"/>
+    <w:lsdException w:name="index 5" w:semiHidden="1" w:unhideWhenUsed="1"/>
+    <w:lsdException w:name="index 6" w:semiHidden="1" w:unhideWhenUsed="1"/>
+    <w:lsdException w:name="index 7" w:semiHidden="1" w:unhideWhenUsed="1"/>
+    <w:lsdException w:name="index 8" w:semiHidden="1" w:unhideWhenUsed="1"/>
+    <w:lsdException w:name="index 9" w:semiHidden="1" w:unhideWhenUsed="1"/>
+    <w:lsdException w:name="toc 1" w:semiHidden="1" w:uiPriority="39" w:unhideWhenUsed="1"/>
+    <w:lsdException w:name="toc 2" w:semiHidden="1" w:uiPriority="39" w:unhideWhenUsed="1"/>
+    <w:lsdException w:name="toc 3" w:semiHidden="1" w:uiPriority="39" w:unhideWhenUsed="1"/>
+    <w:lsdException w:name="toc 4" w:semiHidden="1" w:uiPriority="39" w:unhideWhenUsed="1"/>
+    <w:lsdException w:name="toc 5" w:semiHidden="1" w:uiPriority="39" w:unhideWhenUsed="1"/>
+    <w:lsdException w:name="toc 6" w:semiHidden="1" w:uiPriority="39" w:unhideWhenUsed="1"/>
+    <w:lsdException w:name="toc 7" w:semiHidden="1" w:uiPriority="39" w:unhideWhenUsed="1"/>
+    <w:lsdException w:name="toc 8" w:semiHidden="1" w:uiPriority="39" w:unhideWhenUsed="1"/>
+    <w:lsdException w:name="toc 9" w:semiHidden="1" w:uiPriority="39" w:unhideWhenUsed="1"/>
+    <w:lsdException w:name="Normal Indent" w:semiHidden="1" w:unhideWhenUsed="1"/>
+    <w:lsdException w:name="footnote text" w:semiHidden="1" w:unhideWhenUsed="1"/>
+    <w:lsdException w:name="annotation text" w:semiHidden="1" w:unhideWhenUsed="1"/>
+    <w:lsdException w:name="header" w:semiHidden="1" w:unhideWhenUsed="1"/>
+    <w:lsdException w:name="footer" w:semiHidden="1" w:unhideWhenUsed="1"/>
+    <w:lsdException w:name="index heading" w:semiHidden="1" w:unhideWhenUsed="1"/>
+    <w:lsdException w:name="caption" w:semiHidden="1" w:uiPriority="35" w:unhideWhenUsed="1" w:qFormat="1"/>
+    <w:lsdException w:name="table of figures" w:semiHidden="1" w:unhideWhenUsed="1"/>
+    <w:lsdException w:name="envelope address" w:semiHidden="1" w:unhideWhenUsed="1"/>
+    <w:lsdException w:name="envelope return" w:semiHidden="1" w:unhideWhenUsed="1"/>
+    <w:lsdException w:name="footnote reference" w:semiHidden="1" w:unhideWhenUsed="1"/>
+    <w:lsdException w:name="annotation reference" w:semiHidden="1" w:unhideWhenUsed="1"/>
+    <w:lsdException w:name="line number" w:semiHidden="1" w:unhideWhenUsed="1"/>
+    <w:lsdException w:name="page number" w:semiHidden="1" w:unhideWhenUsed="1"/>
+    <w:lsdException w:name="endnote reference" w:semiHidden="1" w:unhideWhenUsed="1"/>
+    <w:lsdException w:name="endnote text" w:semiHidden="1" w:unhideWhenUsed="1"/>
+    <w:lsdException w:name="table of authorities" w:semiHidden="1" w:unhideWhenUsed="1"/>
+    <w:lsdException w:name="macro" w:semiHidden="1" w:unhideWhenUsed="1"/>
+    <w:lsdException w:name="toa heading" w:semiHidden="1" w:unhideWhenUsed="1"/>
+    <w:lsdException w:name="List" w:semiHidden="1" w:unhideWhenUsed="1"/>
+    <w:lsdException w:name="List Bullet" w:semiHidden="1" w:unhideWhenUsed="1"/>
+    <w:lsdException w:name="List Number" w:semiHidden="1" w:unhideWhenUsed="1"/>
+    <w:lsdException w:name="List 2" w:semiHidden="1" w:unhideWhenUsed="1"/>
+    <w:lsdException w:name="List 3" w:semiHidden="1" w:unhideWhenUsed="1"/>
+    <w:lsdException w:name="List 4" w:semiHidden="1" w:unhideWhenUsed="1"/>
+    <w:lsdException w:name="List 5" w:semiHidden="1" w:unhideWhenUsed="1"/>
+    <w:lsdException w:name="List Bullet 2" w:semiHidden="1" w:unhideWhenUsed="1"/>
+    <w:lsdException w:name="List Bullet 3" w:semiHidden="1" w:unhideWhenUsed="1"/>
+    <w:lsdException w:name="List Bullet 4" w:semiHidden="1" w:unhideWhenUsed="1"/>
+    <w:lsdException w:name="List Bullet 5" w:semiHidden="1" w:unhideWhenUsed="1"/>
+    <w:lsdException w:name="List Number 2" w:semiHidden="1" w:unhideWhenUsed="1"/>
+    <w:lsdException w:name="List Number 3" w:semiHidden="1" w:unhideWhenUsed="1"/>
+    <w:lsdException w:name="List Number 4" w:semiHidden="1" w:unhideWhenUsed="1"/>
+    <w:lsdException w:name="List Number 5" w:semiHidden="1" w:unhideWhenUsed="1"/>
+    <w:lsdException w:name="Title" w:uiPriority="10" w:qFormat="1"/>
+    <w:lsdException w:name="Closing" w:semiHidden="1" w:unhideWhenUsed="1"/>
+    <w:lsdException w:name="Signature" w:semiHidden="1" w:unhideWhenUsed="1"/>
+    <w:lsdException w:name="Default Paragraph Font" w:semiHidden="1" w:uiPriority="1" w:unhideWhenUsed="1"/>
+    <w:lsdException w:name="Body Text" w:semiHidden="1" w:unhideWhenUsed="1"/>
+    <w:lsdException w:name="Body Text Indent" w:semiHidden="1" w:unhideWhenUsed="1"/>
+    <w:lsdException w:name="List Continue" w:semiHidden="1" w:unhideWhenUsed="1"/>
+    <w:lsdException w:name="List Continue 2" w:semiHidden="1" w:unhideWhenUsed="1"/>
+    <w:lsdException w:name="List Continue 3" w:semiHidden="1" w:unhideWhenUsed="1"/>
+    <w:lsdException w:name="List Continue 4" w:semiHidden="1" w:unhideWhenUsed="1"/>
+    <w:lsdException w:name="List Continue 5" w:semiHidden="1" w:unhideWhenUsed="1"/>
+    <w:lsdException w:name="Message Header" w:semiHidden="1" w:unhideWhenUsed="1"/>
+    <w:lsdException w:name="Subtitle" w:uiPriority="11" w:qFormat="1"/>
+    <w:lsdException w:name="Salutation" w:semiHidden="1" w:unhideWhenUsed="1"/>
+    <w:lsdException w:name="Date" w:semiHidden="1" w:unhideWhenUsed="1"/>
+    <w:lsdException w:name="Body Text First Indent" w:semiHidden="1" w:unhideWhenUsed="1"/>
+    <w:lsdException w:name="Body Text First Indent 2" w:semiHidden="1" w:unhideWhenUsed="1"/>
+    <w:lsdException w:name="Note Heading" w:semiHidden="1" w:unhideWhenUsed="1"/>
+    <w:lsdException w:name="Body Text 2" w:semiHidden="1" w:unhideWhenUsed="1"/>
+    <w:lsdException w:name="Body Text 3" w:semiHidden="1" w:unhideWhenUsed="1"/>
+    <w:lsdException w:name="Body Text Indent 2" w:semiHidden="1" w:unhideWhenUsed="1"/>
+    <w:lsdException w:name="Body Text Indent 3" w:semiHidden="1" w:unhideWhenUsed="1"/>
+    <w:lsdException w:name="Block Text" w:semiHidden="1" w:unhideWhenUsed="1"/>
+    <w:lsdException w:name="Hyperlink" w:semiHidden="1" w:unhideWhenUsed="1"/>
+    <w:lsdException w:name="FollowedHyperlink" w:semiHidden="1" w:unhideWhenUsed="1"/>
+    <w:lsdException w:name="Strong" w:uiPriority="22" w:qFormat="1"/>
+    <w:lsdException w:name="Emphasis" w:uiPriority="20" w:qFormat="1"/>
+    <w:lsdException w:name="Document Map" w:semiHidden="1" w:unhideWhenUsed="1"/>
+    <w:lsdException w:name="Plain Text" w:semiHidden="1" w:unhideWhenUsed="1"/>
+    <w:lsdException w:name="E-mail Signature" w:semiHidden="1" w:unhideWhenUsed="1"/>
+    <w:lsdException w:name="HTML Top of Form" w:semiHidden="1" w:unhideWhenUsed="1"/>
+    <w:lsdException w:name="HTML Bottom of Form" w:semiHidden="1" w:unhideWhenUsed="1"/>
+    <w:lsdException w:name="Normal (Web)" w:semiHidden="1" w:unhideWhenUsed="1"/>
+    <w:lsdException w:name="HTML Acronym" w:semiHidden="1" w:unhideWhenUsed="1"/>
+    <w:lsdException w:name="HTML Address" w:semiHidden="1" w:unhideWhenUsed="1"/>
+    <w:lsdException w:name="HTML Cite" w:semiHidden="1" w:unhideWhenUsed="1"/>
+    <w:lsdException w:name="HTML Code" w:semiHidden="1" w:unhideWhenUsed="1"/>
+    <w:lsdException w:name="HTML Definition" w:semiHidden="1" w:unhideWhenUsed="1"/>
+    <w:lsdException w:name="HTML Keyboard" w:semiHidden="1" w:unhideWhenUsed="1"/>
+    <w:lsdException w:name="HTML Preformatted" w:semiHidden="1" w:unhideWhenUsed="1"/>
+    <w:lsdException w:name="HTML Sample" w:semiHidden="1" w:unhideWhenUsed="1"/>
+    <w:lsdException w:name="HTML Typewriter" w:semiHidden="1" w:unhideWhenUsed="1"/>
+    <w:lsdException w:name="HTML Variable" w:semiHidden="1" w:unhideWhenUsed="1"/>
+    <w:lsdException w:name="Normal Table" w:semiHidden="1" w:unhideWhenUsed="1"/>
+    <w:lsdException w:name="annotation subject" w:semiHidden="1" w:unhideWhenUsed="1"/>
+    <w:lsdException w:name="No List" w:semiHidden="1" w:unhideWhenUsed="1"/>
+    <w:lsdException w:name="Outline List 1" w:semiHidden="1" w:unhideWhenUsed="1"/>
+    <w:lsdException w:name="Outline List 2" w:semiHidden="1" w:unhideWhenUsed="1"/>
+    <w:lsdException w:name="Outline List 3" w:semiHidden="1" w:unhideWhenUsed="1"/>
+    <w:lsdException w:name="Table Simple 1" w:semiHidden="1" w:unhideWhenUsed="1"/>
+    <w:lsdException w:name="Table Simple 2" w:semiHidden="1" w:unhideWhenUsed="1"/>
+    <w:lsdException w:name="Table Simple 3" w:semiHidden="1" w:unhideWhenUsed="1"/>
+    <w:lsdException w:name="Table Classic 1" w:semiHidden="1" w:unhideWhenUsed="1"/>
+    <w:lsdException w:name="Table Classic 2" w:semiHidden="1" w:unhideWhenUsed="1"/>
+    <w:lsdException w:name="Table Classic 3" w:semiHidden="1" w:unhideWhenUsed="1"/>
+    <w:lsdException w:name="Table Classic 4" w:semiHidden="1" w:unhideWhenUsed="1"/>
+    <w:lsdException w:name="Table Colorful 1" w:semiHidden="1" w:unhideWhenUsed="1"/>
+    <w:lsdException w:name="Table Colorful 2" w:semiHidden="1" w:unhideWhenUsed="1"/>
+    <w:lsdException w:name="Table Colorful 3" w:semiHidden="1" w:unhideWhenUsed="1"/>
+    <w:lsdException w:name="Table Columns 1" w:semiHidden="1" w:unhideWhenUsed="1"/>
+    <w:lsdException w:name="Table Columns 2" w:semiHidden="1" w:unhideWhenUsed="1"/>
+    <w:lsdException w:name="Table Columns 3" w:semiHidden="1" w:unhideWhenUsed="1"/>
+    <w:lsdException w:name="Table Columns 4" w:semiHidden="1" w:unhideWhenUsed="1"/>
+    <w:lsdException w:name="Table Columns 5" w:semiHidden="1" w:unhideWhenUsed="1"/>
+    <w:lsdException w:name="Table Grid 1" w:semiHidden="1" w:unhideWhenUsed="1"/>
+    <w:lsdException w:name="Table Grid 2" w:semiHidden="1" w:unhideWhenUsed="1"/>
+    <w:lsdException w:name="Table Grid 3" w:semiHidden="1" w:unhideWhenUsed="1"/>
+    <w:lsdException w:name="Table Grid 4" w:semiHidden="1" w:unhideWhenUsed="1"/>
+    <w:lsdException w:name="Table Grid 5" w:semiHidden="1" w:unhideWhenUsed="1"/>
+    <w:lsdException w:name="Table Grid 6" w:semiHidden="1" w:unhideWhenUsed="1"/>
+    <w:lsdException w:name="Table Grid 7" w:semiHidden="1" w:unhideWhenUsed="1"/>
+    <w:lsdException w:name="Table Grid 8" w:semiHidden="1" w:unhideWhenUsed="1"/>
+    <w:lsdException w:name="Table List 1" w:semiHidden="1" w:unhideWhenUsed="1"/>
+    <w:lsdException w:name="Table List 2" w:semiHidden="1" w:unhideWhenUsed="1"/>
+    <w:lsdException w:name="Table List 3" w:semiHidden="1" w:unhideWhenUsed="1"/>
+    <w:lsdException w:name="Table List 4" w:semiHidden="1" w:unhideWhenUsed="1"/>
+    <w:lsdException w:name="Table List 5" w:semiHidden="1" w:unhideWhenUsed="1"/>
+    <w:lsdException w:name="Table List 6" w:semiHidden="1" w:unhideWhenUsed="1"/>
+    <w:lsdException w:name="Table List 7" w:semiHidden="1" w:unhideWhenUsed="1"/>
+    <w:lsdException w:name="Table List 8" w:semiHidden="1" w:unhideWhenUsed="1"/>
+    <w:lsdException w:name="Table 3D effects 1" w:semiHidden="1" w:unhideWhenUsed="1"/>
+    <w:lsdException w:name="Table 3D effects 2" w:semiHidden="1" w:unhideWhenUsed="1"/>
+    <w:lsdException w:name="Table 3D effects 3" w:semiHidden="1" w:unhideWhenUsed="1"/>
+    <w:lsdException w:name="Table Contemporary" w:semiHidden="1" w:unhideWhenUsed="1"/>
+    <w:lsdException w:name="Table Elegant" w:semiHidden="1" w:unhideWhenUsed="1"/>
+    <w:lsdException w:name="Table Professional" w:semiHidden="1" w:unhideWhenUsed="1"/>
+    <w:lsdException w:name="Table Subtle 1" w:semiHidden="1" w:unhideWhenUsed="1"/>
+    <w:lsdException w:name="Table Subtle 2" w:semiHidden="1" w:unhideWhenUsed="1"/>
+    <w:lsdException w:name="Table Web 1" w:semiHidden="1" w:unhideWhenUsed="1"/>
+    <w:lsdException w:name="Table Web 2" w:semiHidden="1" w:unhideWhenUsed="1"/>
+    <w:lsdException w:name="Table Web 3" w:semiHidden="1" w:unhideWhenUsed="1"/>
+    <w:lsdException w:name="Balloon Text" w:semiHidden="1" w:unhideWhenUsed="1"/>
+    <w:lsdException w:name="Table Grid" w:uiPriority="39"/>
+    <w:lsdException w:name="Table Theme" w:semiHidden="1" w:unhideWhenUsed="1"/>
+    <w:lsdException w:name="Placeholder Text" w:semiHidden="1"/>
+    <w:lsdException w:name="No Spacing" w:uiPriority="1" w:qFormat="1"/>
+    <w:lsdException w:name="Light Shading" w:uiPriority="60"/>
+    <w:lsdException w:name="Light List" w:uiPriority="61"/>
+    <w:lsdException w:name="Light Grid" w:uiPriority="62"/>
+    <w:lsdException w:name="Medium Shading 1" w:uiPriority="63"/>
+    <w:lsdException w:name="Medium Shading 2" w:uiPriority="64"/>
+    <w:lsdException w:name="Medium List 1" w:uiPriority="65"/>
+    <w:lsdException w:name="Medium List 2" w:uiPriority="66"/>
+    <w:lsdException w:name="Medium Grid 1" w:uiPriority="67"/>
+    <w:lsdException w:name="Medium Grid 2" w:uiPriority="68"/>
+    <w:lsdException w:name="Medium Grid 3" w:uiPriority="69"/>
+    <w:lsdException w:name="Dark List" w:uiPriority="70"/>
+    <w:lsdException w:name="Colorful Shading" w:uiPriority="71"/>
+    <w:lsdException w:name="Colorful List" w:uiPriority="72"/>
+    <w:lsdException w:name="Colorful Grid" w:uiPriority="73"/>
+    <w:lsdException w:name="Light Shading Accent 1" w:uiPriority="60"/>
+    <w:lsdException w:name="Light List Accent 1" w:uiPriority="61"/>
+    <w:lsdException w:name="Light Grid Accent 1" w:uiPriority="62"/>
+    <w:lsdException w:name="Medium Shading 1 Accent 1" w:uiPriority="63"/>
+    <w:lsdException w:name="Medium Shading 2 Accent 1" w:uiPriority="64"/>
+    <w:lsdException w:name="Medium List 1 Accent 1" w:uiPriority="65"/>
+    <w:lsdException w:name="Revision" w:semiHidden="1"/>
+    <w:lsdException w:name="List Paragraph" w:uiPriority="34" w:qFormat="1"/>
+    <w:lsdException w:name="Quote" w:uiPriority="29" w:qFormat="1"/>
+    <w:lsdException w:name="Intense Quote" w:uiPriority="30" w:qFormat="1"/>
+    <w:lsdException w:name="Medium List 2 Accent 1" w:uiPriority="66"/>
+    <w:lsdException w:name="Medium Grid 1 Accent 1" w:uiPriority="67"/>
+    <w:lsdException w:name="Medium Grid 2 Accent 1" w:uiPriority="68"/>
+    <w:lsdException w:name="Medium Grid 3 Accent 1" w:uiPriority="69"/>
+    <w:lsdException w:name="Dark List Accent 1" w:uiPriority="70"/>
+    <w:lsdException w:name="Colorful Shading Accent 1" w:uiPriority="71"/>
+    <w:lsdException w:name="Colorful List Accent 1" w:uiPriority="72"/>
+    <w:lsdException w:name="Colorful Grid Accent 1" w:uiPriority="73"/>
+    <w:lsdException w:name="Light Shading Accent 2" w:uiPriority="60"/>
+    <w:lsdException w:name="Light List Accent 2" w:uiPriority="61"/>
+    <w:lsdException w:name="Light Grid Accent 2" w:uiPriority="62"/>
+    <w:lsdException w:name="Medium Shading 1 Accent 2" w:uiPriority="63"/>
+    <w:lsdException w:name="Medium Shading 2 Accent 2" w:uiPriority="64"/>
+    <w:lsdException w:name="Medium List 1 Accent 2" w:uiPriority="65"/>
+    <w:lsdException w:name="Medium List 2 Accent 2" w:uiPriority="66"/>
+    <w:lsdException w:name="Medium Grid 1 Accent 2" w:uiPriority="67"/>
+    <w:lsdException w:name="Medium Grid 2 Accent 2" w:uiPriority="68"/>
+    <w:lsdException w:name="Medium Grid 3 Accent 2" w:uiPriority="69"/>
+    <w:lsdException w:name="Dark List Accent 2" w:uiPriority="70"/>
+    <w:lsdException w:name="Colorful Shading Accent 2" w:uiPriority="71"/>
+    <w:lsdException w:name="Colorful List Accent 2" w:uiPriority="72"/>
+    <w:lsdException w:name="Colorful Grid Accent 2" w:uiPriority="73"/>
+    <w:lsdException w:name="Light Shading Accent 3" w:uiPriority="60"/>
+    <w:lsdException w:name="Light List Accent 3" w:uiPriority="61"/>
+    <w:lsdException w:name="Light Grid Accent 3" w:uiPriority="62"/>
+    <w:lsdException w:name="Medium Shading 1 Accent 3" w:uiPriority="63"/>
+    <w:lsdException w:name="Medium Shading 2 Accent 3" w:uiPriority="64"/>
+    <w:lsdException w:name="Medium List 1 Accent 3" w:uiPriority="65"/>
+    <w:lsdException w:name="Medium List 2 Accent 3" w:uiPriority="66"/>
+    <w:lsdException w:name="Medium Grid 1 Accent 3" w:uiPriority="67"/>
+    <w:lsdException w:name="Medium Grid 2 Accent 3" w:uiPriority="68"/>
+    <w:lsdException w:name="Medium Grid 3 Accent 3" w:uiPriority="69"/>
+    <w:lsdException w:name="Dark List Accent 3" w:uiPriority="70"/>
+    <w:lsdException w:name="Colorful Shading Accent 3" w:uiPriority="71"/>
+    <w:lsdException w:name="Colorful List Accent 3" w:uiPriority="72"/>
+    <w:lsdException w:name="Colorful Grid Accent 3" w:uiPriority="73"/>
+    <w:lsdException w:name="Light Shading Accent 4" w:uiPriority="60"/>
+    <w:lsdException w:name="Light List Accent 4" w:uiPriority="61"/>
+    <w:lsdException w:name="Light Grid Accent 4" w:uiPriority="62"/>
+    <w:lsdException w:name="Medium Shading 1 Accent 4" w:uiPriority="63"/>
+    <w:lsdException w:name="Medium Shading 2 Accent 4" w:uiPriority="64"/>
+    <w:lsdException w:name="Medium List 1 Accent 4" w:uiPriority="65"/>
+    <w:lsdException w:name="Medium List 2 Accent 4" w:uiPriority="66"/>
+    <w:lsdException w:name="Medium Grid 1 Accent 4" w:uiPriority="67"/>
+    <w:lsdException w:name="Medium Grid 2 Accent 4" w:uiPriority="68"/>
+    <w:lsdException w:name="Medium Grid 3 Accent 4" w:uiPriority="69"/>
+    <w:lsdException w:name="Dark List Accent 4" w:uiPriority="70"/>
+    <w:lsdException w:name="Colorful Shading Accent 4" w:uiPriority="71"/>
+    <w:lsdException w:name="Colorful List Accent 4" w:uiPriority="72"/>
+    <w:lsdException w:name="Colorful Grid Accent 4" w:uiPriority="73"/>
+    <w:lsdException w:name="Light Shading Accent 5" w:uiPriority="60"/>
+    <w:lsdException w:name="Light List Accent 5" w:uiPriority="61"/>
+    <w:lsdException w:name="Light Grid Accent 5" w:uiPriority="62"/>
+    <w:lsdException w:name="Medium Shading 1 Accent 5" w:uiPriority="63"/>
+    <w:lsdException w:name="Medium Shading 2 Accent 5" w:uiPriority="64"/>
+    <w:lsdException w:name="Medium List 1 Accent 5" w:uiPriority="65"/>
+    <w:lsdException w:name="Medium List 2 Accent 5" w:uiPriority="66"/>
+    <w:lsdException w:name="Medium Grid 1 Accent 5" w:uiPriority="67"/>
+    <w:lsdException w:name="Medium Grid 2 Accent 5" w:uiPriority="68"/>
+    <w:lsdException w:name="Medium Grid 3 Accent 5" w:uiPriority="69"/>
+    <w:lsdException w:name="Dark List Accent 5" w:uiPriority="70"/>
+    <w:lsdException w:name="Colorful Shading Accent 5" w:uiPriority="71"/>
+    <w:lsdException w:name="Colorful List Accent 5" w:uiPriority="72"/>
+    <w:lsdException w:name="Colorful Grid Accent 5" w:uiPriority="73"/>
+    <w:lsdException w:name="Light Shading Accent 6" w:uiPriority="60"/>
+    <w:lsdException w:name="Light List Accent 6" w:uiPriority="61"/>
+    <w:lsdException w:name="Light Grid Accent 6" w:uiPriority="62"/>
+    <w:lsdException w:name="Medium Shading 1 Accent 6" w:uiPriority="63"/>
+    <w:lsdException w:name="Medium Shading 2 Accent 6" w:uiPriority="64"/>
+    <w:lsdException w:name="Medium List 1 Accent 6" w:uiPriority="65"/>
+    <w:lsdException w:name="Medium List 2 Accent 6" w:uiPriority="66"/>
+    <w:lsdException w:name="Medium Grid 1 Accent 6" w:uiPriority="67"/>
+    <w:lsdException w:name="Medium Grid 2 Accent 6" w:uiPriority="68"/>
+    <w:lsdException w:name="Medium Grid 3 Accent 6" w:uiPriority="69"/>
+    <w:lsdException w:name="Dark List Accent 6" w:uiPriority="70"/>
+    <w:lsdException w:name="Colorful Shading Accent 6" w:uiPriority="71"/>
+    <w:lsdException w:name="Colorful List Accent 6" w:uiPriority="72"/>
+    <w:lsdException w:name="Colorful Grid Accent 6" w:uiPriority="73"/>
+    <w:lsdException w:name="Subtle Emphasis" w:uiPriority="19" w:qFormat="1"/>
+    <w:lsdException w:name="Intense Emphasis" w:uiPriority="21" w:qFormat="1"/>
+    <w:lsdException w:name="Subtle Reference" w:uiPriority="31" w:qFormat="1"/>
+    <w:lsdException w:name="Intense Reference" w:uiPriority="32" w:qFormat="1"/>
+    <w:lsdException w:name="Book Title" w:uiPriority="33" w:qFormat="1"/>
+    <w:lsdException w:name="Bibliography" w:semiHidden="1" w:uiPriority="37" w:unhideWhenUsed="1"/>
+    <w:lsdException w:name="TOC Heading" w:semiHidden="1" w:uiPriority="39" w:unhideWhenUsed="1" w:qFormat="1"/>
+    <w:lsdException w:name="Plain Table 1" w:uiPriority="41"/>
+    <w:lsdException w:name="Plain Table 2" w:uiPriority="42"/>
+    <w:lsdException w:name="Plain Table 3" w:uiPriority="43"/>
+    <w:lsdException w:name="Plain Table 4" w:uiPriority="44"/>
+    <w:lsdException w:name="Plain Table 5" w:uiPriority="45"/>
+    <w:lsdException w:name="Grid Table Light" w:uiPriority="40"/>
+    <w:lsdException w:name="Grid Table 1 Light" w:uiPriority="46"/>
+    <w:lsdException w:name="Grid Table 2" w:uiPriority="47"/>
+    <w:lsdException w:name="Grid Table 3" w:uiPriority="48"/>
+    <w:lsdException w:name="Grid Table 4" w:uiPriority="49"/>
+    <w:lsdException w:name="Grid Table 5 Dark" w:uiPriority="50"/>
+    <w:lsdException w:name="Grid Table 6 Colorful" w:uiPriority="51"/>
+    <w:lsdException w:name="Grid Table 7 Colorful" w:uiPriority="52"/>
+    <w:lsdException w:name="Grid Table 1 Light Accent 1" w:uiPriority="46"/>
+    <w:lsdException w:name="Grid Table 2 Accent 1" w:uiPriority="47"/>
+    <w:lsdException w:name="Grid Table 3 Accent 1" w:uiPriority="48"/>
+    <w:lsdException w:name="Grid Table 4 Accent 1" w:uiPriority="49"/>
+    <w:lsdException w:name="Grid Table 5 Dark Accent 1" w:uiPriority="50"/>
+    <w:lsdException w:name="Grid Table 6 Colorful Accent 1" w:uiPriority="51"/>
+    <w:lsdException w:name="Grid Table 7 Colorful Accent 1" w:uiPriority="52"/>
+    <w:lsdException w:name="Grid Table 1 Light Accent 2" w:uiPriority="46"/>
+    <w:lsdException w:name="Grid Table 2 Accent 2" w:uiPriority="47"/>
+    <w:lsdException w:name="Grid Table 3 Accent 2" w:uiPriority="48"/>
+    <w:lsdException w:name="Grid Table 4 Accent 2" w:uiPriority="49"/>
+    <w:lsdException w:name="Grid Table 5 Dark Accent 2" w:uiPriority="50"/>
+    <w:lsdException w:name="Grid Table 6 Colorful Accent 2" w:uiPriority="51"/>
+    <w:lsdException w:name="Grid Table 7 Colorful Accent 2" w:uiPriority="52"/>
+    <w:lsdException w:name="Grid Table 1 Light Accent 3" w:uiPriority="46"/>
+    <w:lsdException w:name="Grid Table 2 Accent 3" w:uiPriority="47"/>
+    <w:lsdException w:name="Grid Table 3 Accent 3" w:uiPriority="48"/>
+    <w:lsdException w:name="Grid Table 4 Accent 3" w:uiPriority="49"/>
+    <w:lsdException w:name="Grid Table 5 Dark Accent 3" w:uiPriority="50"/>
+    <w:lsdException w:name="Grid Table 6 Colorful Accent 3" w:uiPriority="51"/>
+    <w:lsdException w:name="Grid Table 7 Colorful Accent 3" w:uiPriority="52"/>
+    <w:lsdException w:name="Grid Table 1 Light Accent 4" w:uiPriority="46"/>
+    <w:lsdException w:name="Grid Table 2 Accent 4" w:uiPriority="47"/>
+    <w:lsdException w:name="Grid Table 3 Accent 4" w:uiPriority="48"/>
+    <w:lsdException w:name="Grid Table 4 Accent 4" w:uiPriority="49"/>
+    <w:lsdException w:name="Grid Table 5 Dark Accent 4" w:uiPriority="50"/>
+    <w:lsdException w:name="Grid Table 6 Colorful Accent 4" w:uiPriority="51"/>
+    <w:lsdException w:name="Grid Table 7 Colorful Accent 4" w:uiPriority="52"/>
+    <w:lsdException w:name="Grid Table 1 Light Accent 5" w:uiPriority="46"/>
+    <w:lsdException w:name="Grid Table 2 Accent 5" w:uiPriority="47"/>
+    <w:lsdException w:name="Grid Table 3 Accent 5" w:uiPriority="48"/>
+    <w:lsdException w:name="Grid Table 4 Accent 5" w:uiPriority="49"/>
+    <w:lsdException w:name="Grid Table 5 Dark Accent 5" w:uiPriority="50"/>
+    <w:lsdException w:name="Grid Table 6 Colorful Accent 5" w:uiPriority="51"/>
+    <w:lsdException w:name="Grid Table 7 Colorful Accent 5" w:uiPriority="52"/>
+    <w:lsdException w:name="Grid Table 1 Light Accent 6" w:uiPriority="46"/>
+    <w:lsdException w:name="Grid Table 2 Accent 6" w:uiPriority="47"/>
+    <w:lsdException w:name="Grid Table 3 Accent 6" w:uiPriority="48"/>
+    <w:lsdException w:name="Grid Table 4 Accent 6" w:uiPriority="49"/>
+    <w:lsdException w:name="Grid Table 5 Dark Accent 6" w:uiPriority="50"/>
+    <w:lsdException w:name="Grid Table 6 Colorful Accent 6" w:uiPriority="51"/>
+    <w:lsdException w:name="Grid Table 7 Colorful Accent 6" w:uiPriority="52"/>
+    <w:lsdException w:name="List Table 1 Light" w:uiPriority="46"/>
+    <w:lsdException w:name="List Table 2" w:uiPriority="47"/>
+    <w:lsdException w:name="List Table 3" w:uiPriority="48"/>
+    <w:lsdException w:name="List Table 4" w:uiPriority="49"/>
+    <w:lsdException w:name="List Table 5 Dark" w:uiPriority="50"/>
+    <w:lsdException w:name="List Table 6 Colorful" w:uiPriority="51"/>
+    <w:lsdException w:name="List Table 7 Colorful" w:uiPriority="52"/>
+    <w:lsdException w:name="List Table 1 Light Accent 1" w:uiPriority="46"/>
+    <w:lsdException w:name="List Table 2 Accent 1" w:uiPriority="47"/>
+    <w:lsdException w:name="List Table 3 Accent 1" w:uiPriority="48"/>
+    <w:lsdException w:name="List Table 4 Accent 1" w:uiPriority="49"/>
+    <w:lsdException w:name="List Table 5 Dark Accent 1" w:uiPriority="50"/>
+    <w:lsdException w:name="List Table 6 Colorful Accent 1" w:uiPriority="51"/>
+    <w:lsdException w:name="List Table 7 Colorful Accent 1" w:uiPriority="52"/>
+    <w:lsdException w:name="List Table 1 Light Accent 2" w:uiPriority="46"/>
+    <w:lsdException w:name="List Table 2 Accent 2" w:uiPriority="47"/>
+    <w:lsdException w:name="List Table 3 Accent 2" w:uiPriority="48"/>
+    <w:lsdException w:name="List Table 4 Accent 2" w:uiPriority="49"/>
+    <w:lsdException w:name="List Table 5 Dark Accent 2" w:uiPriority="50"/>
+    <w:lsdException w:name="List Table 6 Colorful Accent 2" w:uiPriority="51"/>
+    <w:lsdException w:name="List Table 7 Colorful Accent 2" w:uiPriority="52"/>
+    <w:lsdException w:name="List Table 1 Light Accent 3" w:uiPriority="46"/>
+    <w:lsdException w:name="List Table 2 Accent 3" w:uiPriority="47"/>
+    <w:lsdException w:name="List Table 3 Accent 3" w:uiPriority="48"/>
+    <w:lsdException w:name="List Table 4 Accent 3" w:uiPriority="49"/>
+    <w:lsdException w:name="List Table 5 Dark Accent 3" w:uiPriority="50"/>
+    <w:lsdException w:name="List Table 6 Colorful Accent 3" w:uiPriority="51"/>
+    <w:lsdException w:name="List Table 7 Colorful Accent 3" w:uiPriority="52"/>
+    <w:lsdException w:name="List Table 1 Light Accent 4" w:uiPriority="46"/>
+    <w:lsdException w:name="List Table 2 Accent 4" w:uiPriority="47"/>
+    <w:lsdException w:name="List Table 3 Accent 4" w:uiPriority="48"/>
+    <w:lsdException w:name="List Table 4 Accent 4" w:uiPriority="49"/>
+    <w:lsdException w:name="List Table 5 Dark Accent 4" w:uiPriority="50"/>
+    <w:lsdException w:name="List Table 6 Colorful Accent 4" w:uiPriority="51"/>
+    <w:lsdException w:name="List Table 7 Colorful Accent 4" w:uiPriority="52"/>
+    <w:lsdException w:name="List Table 1 Light Accent 5" w:uiPriority="46"/>
+    <w:lsdException w:name="List Table 2 Accent 5" w:uiPriority="47"/>
+    <w:lsdException w:name="List Table 3 Accent 5" w:uiPriority="48"/>
+    <w:lsdException w:name="List Table 4 Accent 5" w:uiPriority="49"/>
+    <w:lsdException w:name="List Table 5 Dark Accent 5" w:uiPriority="50"/>
+    <w:lsdException w:name="List Table 6 Colorful Accent 5" w:uiPriority="51"/>
+    <w:lsdException w:name="List Table 7 Colorful Accent 5" w:uiPriority="52"/>
+    <w:lsdException w:name="List Table 1 Light Accent 6" w:uiPriority="46"/>
+    <w:lsdException w:name="List Table 2 Accent 6" w:uiPriority="47"/>
+    <w:lsdException w:name="List Table 3 Accent 6" w:uiPriority="48"/>
+    <w:lsdException w:name="List Table 4 Accent 6" w:uiPriority="49"/>
+    <w:lsdException w:name="List Table 5 Dark Accent 6" w:uiPriority="50"/>
+    <w:lsdException w:name="List Table 6 Colorful Accent 6" w:uiPriority="51"/>
+    <w:lsdException w:name="List Table 7 Colorful Accent 6" w:uiPriority="52"/>
+    <w:lsdException w:name="Mention" w:semiHidden="1" w:unhideWhenUsed="1"/>
+    <w:lsdException w:name="Smart Hyperlink" w:semiHidden="1" w:unhideWhenUsed="1"/>
+    <w:lsdException w:name="Hashtag" w:semiHidden="1" w:unhideWhenUsed="1"/>
+    <w:lsdException w:name="Unresolved Mention" w:semiHidden="1" w:unhideWhenUsed="1"/>
+    <w:lsdException w:name="Smart Link" w:semiHidden="1" w:unhideWhenUsed="1"/>
+  </w:latentStyles>
+  <w:style w:type="paragraph" w:default="1" w:styleId="Normal">
+    <w:name w:val="Normal"/>
+    <w:qFormat/>
+    <w:rPr>
+      <w:rFonts w:ascii="Arial" w:eastAsia="Arial" w:hAnsi="Arial" w:cs="Arial"/>
+      <w:lang w:val="tr-TR"/>
+    </w:rPr>
+  </w:style>
+  <w:style w:type="paragraph" w:styleId="Balk1">
+    <w:name w:val="heading 1"/>
+    <w:basedOn w:val="Normal"/>
+    <w:uiPriority w:val="9"/>
+    <w:qFormat/>
+    <w:pPr>
+      <w:spacing w:before="96"/>
+      <w:ind w:right="1"/>
+      <w:jc w:val="center"/>
+      <w:outlineLvl w:val="0"/>
+    </w:pPr>
+    <w:rPr>
+      <w:b/>
+      <w:bCs/>
+      <w:sz w:val="28"/>
+      <w:szCs w:val="28"/>
+    </w:rPr>
+  </w:style>
+  <w:style w:type="character" w:default="1" w:styleId="VarsaylanParagrafYazTipi">
     <w:name w:val="Default Paragraph Font"/>
     <w:uiPriority w:val="1"/>
     <w:semiHidden/>
     <w:unhideWhenUsed/>
   </w:style>
-  <w:style w:styleId="TableNormal" w:default="1" w:type="table">
+  <w:style w:type="table" w:default="1" w:styleId="NormalTablo">
+    <w:name w:val="Normal Table"/>
+    <w:uiPriority w:val="99"/>
+    <w:semiHidden/>
+    <w:unhideWhenUsed/>
+    <w:tblPr>
+      <w:tblInd w:w="0" w:type="dxa"/>
+      <w:tblCellMar>
+        <w:top w:w="0" w:type="dxa"/>
+        <w:left w:w="108" w:type="dxa"/>
+        <w:bottom w:w="0" w:type="dxa"/>
+        <w:right w:w="108" w:type="dxa"/>
+      </w:tblCellMar>
+    </w:tblPr>
+  </w:style>
+  <w:style w:type="numbering" w:default="1" w:styleId="ListeYok">
+    <w:name w:val="No List"/>
+    <w:uiPriority w:val="99"/>
+    <w:semiHidden/>
+    <w:unhideWhenUsed/>
+  </w:style>
+  <w:style w:type="table" w:customStyle="1" w:styleId="TableNormal">
     <w:name w:val="Table Normal"/>
     <w:uiPriority w:val="2"/>
     <w:semiHidden/>
@@ -2782,75 +3327,27 @@
       </w:tblCellMar>
     </w:tblPr>
   </w:style>
-  <w:style w:styleId="NoList" w:default="1" w:type="numbering">
-    <w:name w:val="No List"/>
-    <w:uiPriority w:val="99"/>
-    <w:semiHidden/>
-    <w:unhideWhenUsed/>
-  </w:style>
-  <w:style w:default="1" w:styleId="Normal" w:type="paragraph">
-    <w:name w:val="Normal"/>
-    <w:uiPriority w:val="1"/>
-    <w:qFormat/>
-    <w:pPr/>
-    <w:rPr>
-      <w:rFonts w:ascii="Arial" w:hAnsi="Arial" w:eastAsia="Arial" w:cs="Arial"/>
-      <w:lang w:val="tr-TR" w:eastAsia="en-US" w:bidi="ar-SA"/>
-    </w:rPr>
-  </w:style>
-  <w:style w:styleId="BodyText" w:type="paragraph">
+  <w:style w:type="paragraph" w:styleId="GvdeMetni">
     <w:name w:val="Body Text"/>
     <w:basedOn w:val="Normal"/>
     <w:uiPriority w:val="1"/>
     <w:qFormat/>
-    <w:pPr/>
     <w:rPr>
-      <w:rFonts w:ascii="Arial" w:hAnsi="Arial" w:eastAsia="Arial" w:cs="Arial"/>
       <w:sz w:val="20"/>
       <w:szCs w:val="20"/>
-      <w:lang w:val="tr-TR" w:eastAsia="en-US" w:bidi="ar-SA"/>
     </w:rPr>
   </w:style>
-  <w:style w:styleId="Heading1" w:type="paragraph">
-    <w:name w:val="Heading 1"/>
-    <w:basedOn w:val="Normal"/>
-    <w:uiPriority w:val="1"/>
-    <w:qFormat/>
-    <w:pPr>
-      <w:spacing w:before="96"/>
-      <w:ind w:right="1"/>
-      <w:jc w:val="center"/>
-      <w:outlineLvl w:val="1"/>
-    </w:pPr>
-    <w:rPr>
-      <w:rFonts w:ascii="Arial" w:hAnsi="Arial" w:eastAsia="Arial" w:cs="Arial"/>
-      <w:b/>
-      <w:bCs/>
-      <w:sz w:val="28"/>
-      <w:szCs w:val="28"/>
-      <w:lang w:val="tr-TR" w:eastAsia="en-US" w:bidi="ar-SA"/>
-    </w:rPr>
-  </w:style>
-  <w:style w:styleId="ListParagraph" w:type="paragraph">
+  <w:style w:type="paragraph" w:styleId="ListeParagraf">
     <w:name w:val="List Paragraph"/>
     <w:basedOn w:val="Normal"/>
     <w:uiPriority w:val="1"/>
     <w:qFormat/>
-    <w:pPr/>
-    <w:rPr>
-      <w:lang w:val="tr-TR" w:eastAsia="en-US" w:bidi="ar-SA"/>
-    </w:rPr>
   </w:style>
-  <w:style w:styleId="TableParagraph" w:type="paragraph">
+  <w:style w:type="paragraph" w:customStyle="1" w:styleId="TableParagraph">
     <w:name w:val="Table Paragraph"/>
     <w:basedOn w:val="Normal"/>
     <w:uiPriority w:val="1"/>
     <w:qFormat/>
-    <w:pPr/>
-    <w:rPr>
-      <w:rFonts w:ascii="Arial" w:hAnsi="Arial" w:eastAsia="Arial" w:cs="Arial"/>
-      <w:lang w:val="tr-TR" w:eastAsia="en-US" w:bidi="ar-SA"/>
-    </w:rPr>
   </w:style>
 </w:styles>
 </file>

</xml_diff>